<commit_message>
Ajout de la fonctionnalité d'affichage des utilisateurs et de leurs activités, mise à jour de l'interface utilisateur, et ajout de la gestion des activités pour les utilisateurs.
</commit_message>
<xml_diff>
--- a/docs/Rapport de projet en C.docx
+++ b/docs/Rapport de projet en C.docx
@@ -4,160 +4,850 @@
   <w:body>
     <w:p>
       <w:pPr>
+        <w:rPr>
+          <w:rFonts w:ascii="Algerian" w:hAnsi="Algerian"/>
+          <w:sz w:val="72"/>
+          <w:szCs w:val="72"/>
+          <w:u w:val="single"/>
+        </w:rPr>
+      </w:pPr>
+    </w:p>
+    <w:p>
+      <w:pPr>
         <w:jc w:val="center"/>
         <w:rPr>
-          <w:sz w:val="40"/>
-          <w:szCs w:val="40"/>
-          <w:u w:val="single"/>
-          <w:lang w:val="tr-TR"/>
+          <w:rFonts w:ascii="Algerian" w:hAnsi="Algerian"/>
+          <w:sz w:val="96"/>
+          <w:szCs w:val="96"/>
+          <w:u w:val="single"/>
         </w:rPr>
       </w:pPr>
       <w:r>
         <w:rPr>
-          <w:sz w:val="40"/>
-          <w:szCs w:val="40"/>
-          <w:u w:val="single"/>
-          <w:lang w:val="tr-TR"/>
-        </w:rPr>
-        <w:t>Rapport de proje</w:t>
+          <w:rFonts w:ascii="Algerian" w:hAnsi="Algerian"/>
+          <w:sz w:val="96"/>
+          <w:szCs w:val="96"/>
+          <w:u w:val="single"/>
+        </w:rPr>
+        <w:t>GROUPE SUPDECO DAKAR</w:t>
+      </w:r>
+    </w:p>
+    <w:p>
+      <w:pPr>
+        <w:jc w:val="center"/>
+        <w:rPr>
+          <w:sz w:val="48"/>
+          <w:szCs w:val="48"/>
+          <w:u w:val="single"/>
+        </w:rPr>
+      </w:pPr>
+    </w:p>
+    <w:p>
+      <w:pPr>
+        <w:jc w:val="center"/>
+        <w:rPr>
+          <w:sz w:val="40"/>
+          <w:szCs w:val="40"/>
+        </w:rPr>
+      </w:pPr>
+      <w:r>
+        <w:rPr>
+          <w:sz w:val="40"/>
+          <w:szCs w:val="40"/>
+          <w:u w:val="single"/>
+        </w:rPr>
+        <w:t>Filière</w:t>
       </w:r>
       <w:r>
         <w:rPr>
           <w:sz w:val="40"/>
           <w:szCs w:val="40"/>
           <w:u w:val="single"/>
-          <w:lang w:val="tr-TR"/>
-        </w:rPr>
-        <w:t xml:space="preserve">t en </w:t>
+        </w:rPr>
+        <w:t xml:space="preserve"> :</w:t>
       </w:r>
       <w:r>
         <w:rPr>
           <w:sz w:val="40"/>
           <w:szCs w:val="40"/>
-          <w:u w:val="single"/>
-          <w:lang w:val="tr-TR"/>
+        </w:rPr>
+        <w:t xml:space="preserve"> Génie informatique</w:t>
+      </w:r>
+    </w:p>
+    <w:p>
+      <w:pPr>
+        <w:rPr>
+          <w:sz w:val="40"/>
+          <w:szCs w:val="40"/>
+          <w:u w:val="single"/>
+        </w:rPr>
+      </w:pPr>
+      <w:r>
+        <w:rPr>
+          <w:sz w:val="40"/>
+          <w:szCs w:val="40"/>
         </w:rPr>
         <w:tab/>
-        <w:t>C</w:t>
-      </w:r>
-    </w:p>
-    <w:p>
-      <w:pPr>
-        <w:jc w:val="center"/>
-        <w:rPr>
-          <w:sz w:val="40"/>
-          <w:szCs w:val="40"/>
-          <w:u w:val="single"/>
-          <w:lang w:val="tr-TR"/>
-        </w:rPr>
-      </w:pPr>
-      <w:r>
-        <w:rPr>
-          <w:sz w:val="40"/>
-          <w:szCs w:val="40"/>
-          <w:u w:val="single"/>
-          <w:lang w:val="tr-TR"/>
-        </w:rPr>
-        <w:t>Sur les structures de données:</w:t>
-      </w:r>
-    </w:p>
-    <w:p>
-      <w:pPr>
-        <w:rPr>
-          <w:sz w:val="40"/>
-          <w:szCs w:val="40"/>
-          <w:u w:val="single"/>
-          <w:lang w:val="tr-TR"/>
-        </w:rPr>
-      </w:pPr>
-    </w:p>
-    <w:p>
-      <w:pPr>
-        <w:rPr>
-          <w:sz w:val="40"/>
-          <w:szCs w:val="40"/>
-          <w:u w:val="single"/>
-          <w:lang w:val="tr-TR"/>
-        </w:rPr>
-      </w:pPr>
-    </w:p>
-    <w:p>
-      <w:pPr>
-        <w:rPr>
-          <w:sz w:val="24"/>
-          <w:szCs w:val="24"/>
-          <w:u w:val="single"/>
-          <w:lang w:val="tr-TR"/>
-        </w:rPr>
-      </w:pPr>
-      <w:r>
-        <w:rPr>
-          <w:sz w:val="24"/>
-          <w:szCs w:val="24"/>
-          <w:u w:val="single"/>
-          <w:lang w:val="tr-TR"/>
-        </w:rPr>
-        <w:t>Prenom:</w:t>
       </w:r>
       <w:r>
         <w:rPr>
-          <w:sz w:val="24"/>
-          <w:szCs w:val="24"/>
-          <w:lang w:val="tr-TR"/>
-        </w:rPr>
+          <w:sz w:val="40"/>
+          <w:szCs w:val="40"/>
+        </w:rPr>
+        <w:tab/>
+      </w:r>
+      <w:r>
+        <w:rPr>
+          <w:sz w:val="40"/>
+          <w:szCs w:val="40"/>
+        </w:rPr>
+        <w:tab/>
         <w:t xml:space="preserve">  </w:t>
       </w:r>
       <w:r>
         <w:rPr>
-          <w:sz w:val="24"/>
-          <w:szCs w:val="24"/>
-          <w:lang w:val="tr-TR"/>
-        </w:rPr>
-        <w:t>D</w:t>
+          <w:sz w:val="40"/>
+          <w:szCs w:val="40"/>
+          <w:u w:val="single"/>
+        </w:rPr>
+        <w:t>Département :</w:t>
       </w:r>
       <w:r>
         <w:rPr>
-          <w:sz w:val="24"/>
-          <w:szCs w:val="24"/>
-          <w:lang w:val="tr-TR"/>
-        </w:rPr>
-        <w:t xml:space="preserve">jibril </w:t>
+          <w:sz w:val="40"/>
+          <w:szCs w:val="40"/>
+        </w:rPr>
+        <w:t xml:space="preserve">  ESITEC/L1</w:t>
       </w:r>
     </w:p>
     <w:p>
       <w:pPr>
-        <w:rPr>
-          <w:sz w:val="40"/>
-          <w:szCs w:val="40"/>
-          <w:u w:val="single"/>
+        <w:jc w:val="center"/>
+        <w:rPr>
+          <w:sz w:val="40"/>
+          <w:szCs w:val="40"/>
+          <w:u w:val="single"/>
+          <w:lang w:val="tr-TR"/>
+        </w:rPr>
+      </w:pPr>
+    </w:p>
+    <w:p>
+      <w:pPr>
+        <w:jc w:val="center"/>
+        <w:rPr>
+          <w:color w:val="8496B0" w:themeColor="text2" w:themeTint="99"/>
+          <w:sz w:val="44"/>
+          <w:szCs w:val="44"/>
           <w:lang w:val="tr-TR"/>
         </w:rPr>
       </w:pPr>
       <w:r>
         <w:rPr>
-          <w:sz w:val="24"/>
-          <w:szCs w:val="24"/>
-          <w:u w:val="single"/>
-          <w:lang w:val="tr-TR"/>
-        </w:rPr>
-        <w:t>Nom:</w:t>
+          <w:color w:val="8496B0" w:themeColor="text2" w:themeTint="99"/>
+          <w:sz w:val="44"/>
+          <w:szCs w:val="44"/>
+          <w:lang w:val="tr-TR"/>
+        </w:rPr>
+        <w:t>Rapport de projet en C</w:t>
+      </w:r>
+    </w:p>
+    <w:p>
+      <w:pPr>
+        <w:jc w:val="center"/>
+        <w:rPr>
+          <w:color w:val="8496B0" w:themeColor="text2" w:themeTint="99"/>
+          <w:sz w:val="44"/>
+          <w:szCs w:val="44"/>
+          <w:lang w:val="tr-TR"/>
+        </w:rPr>
+      </w:pPr>
+      <w:r>
+        <w:rPr>
+          <w:color w:val="8496B0" w:themeColor="text2" w:themeTint="99"/>
+          <w:sz w:val="44"/>
+          <w:szCs w:val="44"/>
+          <w:lang w:val="tr-TR"/>
+        </w:rPr>
+        <w:t>Sur les structures de données</w:t>
+      </w:r>
+    </w:p>
+    <w:p>
+      <w:pPr>
+        <w:rPr>
+          <w:rFonts w:ascii="Cambria" w:hAnsi="Cambria"/>
+          <w:sz w:val="40"/>
+          <w:szCs w:val="40"/>
+          <w:u w:val="single"/>
+          <w:lang w:val="tr-TR"/>
+        </w:rPr>
+      </w:pPr>
+    </w:p>
+    <w:p>
+      <w:pPr>
+        <w:rPr>
+          <w:rFonts w:ascii="Cambria" w:hAnsi="Cambria"/>
+          <w:sz w:val="32"/>
+          <w:szCs w:val="32"/>
+          <w:u w:val="single"/>
+          <w:lang w:val="tr-TR"/>
+        </w:rPr>
+      </w:pPr>
+    </w:p>
+    <w:p>
+      <w:pPr>
+        <w:rPr>
+          <w:rFonts w:ascii="Cambria" w:hAnsi="Cambria"/>
+          <w:sz w:val="32"/>
+          <w:szCs w:val="32"/>
+          <w:u w:val="single"/>
+          <w:lang w:val="tr-TR"/>
+        </w:rPr>
+      </w:pPr>
+      <w:r>
+        <w:rPr>
+          <w:rFonts w:ascii="Cambria" w:hAnsi="Cambria"/>
+          <w:sz w:val="32"/>
+          <w:szCs w:val="32"/>
+          <w:u w:val="single"/>
+          <w:lang w:val="tr-TR"/>
+        </w:rPr>
+        <w:t>Réalisé par :</w:t>
+      </w:r>
+    </w:p>
+    <w:p>
+      <w:pPr>
+        <w:rPr>
+          <w:rFonts w:ascii="Cambria" w:hAnsi="Cambria"/>
+          <w:sz w:val="32"/>
+          <w:szCs w:val="32"/>
+          <w:lang w:val="tr-TR"/>
+        </w:rPr>
+      </w:pPr>
+      <w:r>
+        <w:rPr>
+          <w:rFonts w:ascii="Cambria" w:hAnsi="Cambria"/>
+          <w:sz w:val="32"/>
+          <w:szCs w:val="32"/>
+          <w:lang w:val="tr-TR"/>
+        </w:rPr>
+        <w:t xml:space="preserve"> Djibril Dia ( Etudiant en deuxiéme année)</w:t>
+      </w:r>
+    </w:p>
+    <w:p>
+      <w:pPr>
+        <w:rPr>
+          <w:sz w:val="30"/>
+          <w:szCs w:val="30"/>
+          <w:lang w:val="tr-TR"/>
+        </w:rPr>
+      </w:pPr>
+    </w:p>
+    <w:p>
+      <w:pPr>
+        <w:rPr>
+          <w:sz w:val="30"/>
+          <w:szCs w:val="30"/>
+          <w:lang w:val="tr-TR"/>
+        </w:rPr>
+      </w:pPr>
+    </w:p>
+    <w:p>
+      <w:pPr>
+        <w:rPr>
+          <w:sz w:val="30"/>
+          <w:szCs w:val="30"/>
+          <w:lang w:val="tr-TR"/>
+        </w:rPr>
+      </w:pPr>
+    </w:p>
+    <w:p>
+      <w:pPr>
+        <w:rPr>
+          <w:sz w:val="30"/>
+          <w:szCs w:val="30"/>
+          <w:lang w:val="tr-TR"/>
+        </w:rPr>
+      </w:pPr>
+    </w:p>
+    <w:p>
+      <w:pPr>
+        <w:rPr>
+          <w:sz w:val="30"/>
+          <w:szCs w:val="30"/>
+          <w:lang w:val="tr-TR"/>
+        </w:rPr>
+      </w:pPr>
+    </w:p>
+    <w:p>
+      <w:pPr>
+        <w:rPr>
+          <w:sz w:val="30"/>
+          <w:szCs w:val="30"/>
+          <w:lang w:val="tr-TR"/>
+        </w:rPr>
+      </w:pPr>
+    </w:p>
+    <w:p>
+      <w:pPr>
+        <w:rPr>
+          <w:sz w:val="30"/>
+          <w:szCs w:val="30"/>
+          <w:lang w:val="tr-TR"/>
+        </w:rPr>
+      </w:pPr>
+    </w:p>
+    <w:p>
+      <w:pPr>
+        <w:rPr>
+          <w:sz w:val="30"/>
+          <w:szCs w:val="30"/>
+          <w:lang w:val="tr-TR"/>
+        </w:rPr>
+      </w:pPr>
+    </w:p>
+    <w:p>
+      <w:pPr>
+        <w:rPr>
+          <w:sz w:val="30"/>
+          <w:szCs w:val="30"/>
+          <w:lang w:val="tr-TR"/>
+        </w:rPr>
+      </w:pPr>
+    </w:p>
+    <w:p>
+      <w:pPr>
+        <w:rPr>
+          <w:sz w:val="30"/>
+          <w:szCs w:val="30"/>
+          <w:lang w:val="tr-TR"/>
+        </w:rPr>
+      </w:pPr>
+    </w:p>
+    <w:p>
+      <w:pPr>
+        <w:rPr>
+          <w:sz w:val="30"/>
+          <w:szCs w:val="30"/>
+          <w:lang w:val="tr-TR"/>
+        </w:rPr>
+      </w:pPr>
+    </w:p>
+    <w:sdt>
+      <w:sdtPr>
+        <w:rPr>
+          <w:rFonts w:ascii="Cambria" w:eastAsiaTheme="minorEastAsia" w:hAnsi="Cambria" w:cs="Times New Roman"/>
+          <w:color w:val="auto"/>
+          <w:sz w:val="28"/>
+          <w:szCs w:val="28"/>
+          <w:lang w:eastAsia="en-US"/>
+        </w:rPr>
+        <w:id w:val="-1701782181"/>
+        <w:docPartObj>
+          <w:docPartGallery w:val="Table of Contents"/>
+          <w:docPartUnique/>
+        </w:docPartObj>
+      </w:sdtPr>
+      <w:sdtEndPr>
+        <w:rPr>
+          <w:rFonts w:eastAsiaTheme="minorHAnsi" w:cstheme="minorBidi"/>
+          <w:kern w:val="2"/>
+          <w14:ligatures w14:val="standardContextual"/>
+        </w:rPr>
+      </w:sdtEndPr>
+      <w:sdtContent>
+        <w:p>
+          <w:pPr>
+            <w:pStyle w:val="En-ttedetabledesmatires"/>
+            <w:jc w:val="both"/>
+            <w:rPr>
+              <w:rFonts w:ascii="Cambria" w:hAnsi="Cambria"/>
+              <w:b/>
+              <w:sz w:val="28"/>
+              <w:szCs w:val="28"/>
+              <w:u w:val="single"/>
+            </w:rPr>
+          </w:pPr>
+          <w:r>
+            <w:rPr>
+              <w:rFonts w:ascii="Cambria" w:hAnsi="Cambria"/>
+              <w:b/>
+              <w:sz w:val="28"/>
+              <w:szCs w:val="28"/>
+              <w:u w:val="single"/>
+            </w:rPr>
+            <w:t>Table des matières</w:t>
+          </w:r>
+        </w:p>
+        <w:p>
+          <w:pPr>
+            <w:jc w:val="both"/>
+            <w:rPr>
+              <w:rFonts w:ascii="Cambria" w:hAnsi="Cambria"/>
+              <w:sz w:val="28"/>
+              <w:szCs w:val="28"/>
+              <w:lang w:eastAsia="fr-FR"/>
+            </w:rPr>
+          </w:pPr>
+        </w:p>
+        <w:p>
+          <w:pPr>
+            <w:pStyle w:val="TM1"/>
+            <w:jc w:val="both"/>
+            <w:rPr>
+              <w:rFonts w:ascii="Cambria" w:hAnsi="Cambria"/>
+              <w:bCs/>
+              <w:sz w:val="28"/>
+              <w:szCs w:val="28"/>
+            </w:rPr>
+          </w:pPr>
+          <w:r>
+            <w:rPr>
+              <w:rFonts w:ascii="Cambria" w:hAnsi="Cambria"/>
+              <w:b/>
+              <w:bCs/>
+              <w:sz w:val="28"/>
+              <w:szCs w:val="28"/>
+            </w:rPr>
+            <w:t xml:space="preserve">1) Introduction </w:t>
+          </w:r>
+          <w:r>
+            <w:rPr>
+              <w:rFonts w:ascii="Cambria" w:hAnsi="Cambria"/>
+              <w:sz w:val="28"/>
+              <w:szCs w:val="28"/>
+            </w:rPr>
+            <w:ptab w:relativeTo="margin" w:alignment="right" w:leader="dot"/>
+          </w:r>
+          <w:r>
+            <w:rPr>
+              <w:rFonts w:ascii="Cambria" w:hAnsi="Cambria"/>
+              <w:bCs/>
+              <w:sz w:val="28"/>
+              <w:szCs w:val="28"/>
+            </w:rPr>
+            <w:t>1</w:t>
+          </w:r>
+        </w:p>
+        <w:p>
+          <w:pPr>
+            <w:ind w:firstLine="708"/>
+            <w:jc w:val="both"/>
+            <w:rPr>
+              <w:rFonts w:ascii="Cambria" w:hAnsi="Cambria"/>
+              <w:sz w:val="28"/>
+              <w:szCs w:val="28"/>
+              <w:lang w:eastAsia="fr-FR"/>
+            </w:rPr>
+          </w:pPr>
+          <w:r>
+            <w:rPr>
+              <w:rFonts w:ascii="Cambria" w:hAnsi="Cambria"/>
+              <w:sz w:val="28"/>
+              <w:szCs w:val="28"/>
+              <w:lang w:eastAsia="fr-FR"/>
+            </w:rPr>
+            <w:t>1.</w:t>
+          </w:r>
+          <w:r>
+            <w:rPr>
+              <w:rFonts w:ascii="Cambria" w:hAnsi="Cambria"/>
+              <w:sz w:val="28"/>
+              <w:szCs w:val="28"/>
+              <w:lang w:eastAsia="fr-FR"/>
+            </w:rPr>
+            <w:t>1 Représentations d</w:t>
+          </w:r>
+          <w:r>
+            <w:rPr>
+              <w:rFonts w:ascii="Cambria" w:hAnsi="Cambria"/>
+              <w:sz w:val="28"/>
+              <w:szCs w:val="28"/>
+              <w:lang w:eastAsia="fr-FR"/>
+            </w:rPr>
+            <w:t>e notre graphe</w:t>
+          </w:r>
+          <w:r>
+            <w:rPr>
+              <w:rFonts w:ascii="Cambria" w:hAnsi="Cambria"/>
+              <w:sz w:val="28"/>
+              <w:szCs w:val="28"/>
+              <w:lang w:eastAsia="fr-FR"/>
+            </w:rPr>
+            <w:t>………………………………………………...</w:t>
+          </w:r>
+          <w:r>
+            <w:rPr>
+              <w:rFonts w:ascii="Cambria" w:hAnsi="Cambria"/>
+              <w:sz w:val="28"/>
+              <w:szCs w:val="28"/>
+              <w:lang w:eastAsia="fr-FR"/>
+            </w:rPr>
+            <w:tab/>
+          </w:r>
+        </w:p>
+        <w:p>
+          <w:pPr>
+            <w:pStyle w:val="TM2"/>
+            <w:ind w:left="0"/>
+            <w:jc w:val="both"/>
+            <w:rPr>
+              <w:rFonts w:ascii="Cambria" w:hAnsi="Cambria"/>
+              <w:sz w:val="28"/>
+              <w:szCs w:val="28"/>
+            </w:rPr>
+          </w:pPr>
+          <w:r>
+            <w:rPr>
+              <w:rFonts w:ascii="Cambria" w:hAnsi="Cambria"/>
+              <w:b/>
+              <w:sz w:val="28"/>
+              <w:szCs w:val="28"/>
+            </w:rPr>
+            <w:t>2) Définition</w:t>
+          </w:r>
+          <w:r>
+            <w:rPr>
+              <w:rFonts w:ascii="Cambria" w:hAnsi="Cambria"/>
+              <w:sz w:val="28"/>
+              <w:szCs w:val="28"/>
+            </w:rPr>
+            <w:ptab w:relativeTo="margin" w:alignment="right" w:leader="dot"/>
+          </w:r>
+          <w:r>
+            <w:rPr>
+              <w:rFonts w:ascii="Cambria" w:hAnsi="Cambria"/>
+              <w:sz w:val="28"/>
+              <w:szCs w:val="28"/>
+            </w:rPr>
+            <w:t>2</w:t>
+          </w:r>
+        </w:p>
+        <w:p>
+          <w:pPr>
+            <w:pStyle w:val="TM2"/>
+            <w:ind w:left="0" w:firstLine="708"/>
+            <w:jc w:val="both"/>
+            <w:rPr>
+              <w:rFonts w:ascii="Cambria" w:hAnsi="Cambria"/>
+              <w:sz w:val="28"/>
+              <w:szCs w:val="28"/>
+            </w:rPr>
+          </w:pPr>
+          <w:r>
+            <w:rPr>
+              <w:rFonts w:ascii="Cambria" w:hAnsi="Cambria"/>
+              <w:sz w:val="28"/>
+              <w:szCs w:val="28"/>
+            </w:rPr>
+            <w:t>2.1 Mode</w:t>
+          </w:r>
+          <w:r>
+            <w:rPr>
+              <w:rFonts w:ascii="Cambria" w:hAnsi="Cambria"/>
+              <w:sz w:val="28"/>
+              <w:szCs w:val="28"/>
+            </w:rPr>
+            <w:t xml:space="preserve"> de générations d’une suite</w:t>
+          </w:r>
+          <w:r>
+            <w:rPr>
+              <w:rFonts w:ascii="Cambria" w:hAnsi="Cambria"/>
+              <w:sz w:val="28"/>
+              <w:szCs w:val="28"/>
+            </w:rPr>
+            <w:t>……………………………………………….</w:t>
+          </w:r>
+        </w:p>
+        <w:p>
+          <w:pPr>
+            <w:rPr>
+              <w:rFonts w:ascii="Cambria" w:hAnsi="Cambria"/>
+              <w:sz w:val="28"/>
+              <w:szCs w:val="28"/>
+            </w:rPr>
+          </w:pPr>
+        </w:p>
+      </w:sdtContent>
+    </w:sdt>
+    <w:p>
+      <w:pPr>
+        <w:rPr>
+          <w:sz w:val="30"/>
+          <w:szCs w:val="30"/>
+        </w:rPr>
+      </w:pPr>
+    </w:p>
+    <w:p>
+      <w:pPr>
+        <w:rPr>
+          <w:sz w:val="30"/>
+          <w:szCs w:val="30"/>
+        </w:rPr>
+      </w:pPr>
+    </w:p>
+    <w:p>
+      <w:pPr>
+        <w:rPr>
+          <w:sz w:val="30"/>
+          <w:szCs w:val="30"/>
+        </w:rPr>
+      </w:pPr>
+    </w:p>
+    <w:p>
+      <w:pPr>
+        <w:rPr>
+          <w:sz w:val="30"/>
+          <w:szCs w:val="30"/>
+        </w:rPr>
+      </w:pPr>
+    </w:p>
+    <w:p>
+      <w:pPr>
+        <w:rPr>
+          <w:sz w:val="30"/>
+          <w:szCs w:val="30"/>
+        </w:rPr>
+      </w:pPr>
+    </w:p>
+    <w:p>
+      <w:pPr>
+        <w:rPr>
+          <w:sz w:val="30"/>
+          <w:szCs w:val="30"/>
+        </w:rPr>
+      </w:pPr>
+    </w:p>
+    <w:p>
+      <w:pPr>
+        <w:rPr>
+          <w:sz w:val="30"/>
+          <w:szCs w:val="30"/>
+        </w:rPr>
+      </w:pPr>
+    </w:p>
+    <w:p>
+      <w:pPr>
+        <w:rPr>
+          <w:sz w:val="30"/>
+          <w:szCs w:val="30"/>
+        </w:rPr>
+      </w:pPr>
+    </w:p>
+    <w:p>
+      <w:pPr>
+        <w:rPr>
+          <w:sz w:val="30"/>
+          <w:szCs w:val="30"/>
+        </w:rPr>
+      </w:pPr>
+    </w:p>
+    <w:p>
+      <w:pPr>
+        <w:rPr>
+          <w:sz w:val="30"/>
+          <w:szCs w:val="30"/>
+        </w:rPr>
+      </w:pPr>
+    </w:p>
+    <w:p>
+      <w:pPr>
+        <w:rPr>
+          <w:sz w:val="30"/>
+          <w:szCs w:val="30"/>
+        </w:rPr>
+      </w:pPr>
+    </w:p>
+    <w:p>
+      <w:pPr>
+        <w:jc w:val="center"/>
+        <w:rPr>
+          <w:rFonts w:eastAsiaTheme="minorEastAsia"/>
+          <w:b/>
+          <w:sz w:val="40"/>
+          <w:szCs w:val="40"/>
+          <w:u w:val="single"/>
+          <w:lang w:val="tr-TR"/>
+        </w:rPr>
+      </w:pPr>
+    </w:p>
+    <w:p>
+      <w:pPr>
+        <w:jc w:val="center"/>
+        <w:rPr>
+          <w:rFonts w:eastAsiaTheme="minorEastAsia"/>
+          <w:b/>
+          <w:sz w:val="40"/>
+          <w:szCs w:val="40"/>
+          <w:u w:val="single"/>
+          <w:lang w:val="tr-TR"/>
+        </w:rPr>
+      </w:pPr>
+    </w:p>
+    <w:p>
+      <w:pPr>
+        <w:jc w:val="center"/>
+        <w:rPr>
+          <w:rFonts w:eastAsiaTheme="minorEastAsia"/>
+          <w:b/>
+          <w:sz w:val="40"/>
+          <w:szCs w:val="40"/>
+          <w:u w:val="single"/>
+          <w:lang w:val="tr-TR"/>
+        </w:rPr>
+      </w:pPr>
+    </w:p>
+    <w:p>
+      <w:pPr>
+        <w:jc w:val="center"/>
+        <w:rPr>
+          <w:rFonts w:ascii="Cambria" w:hAnsi="Cambria"/>
+          <w:b/>
+          <w:sz w:val="28"/>
+          <w:szCs w:val="28"/>
+          <w:u w:val="single"/>
+          <w:lang w:val="tr-TR"/>
+        </w:rPr>
+      </w:pPr>
+      <m:oMath>
+        <m:r>
+          <m:rPr>
+            <m:sty m:val="b"/>
+          </m:rPr>
+          <w:rPr>
+            <w:rFonts w:ascii="Cambria Math" w:hAnsi="Cambria Math"/>
+            <w:sz w:val="40"/>
+            <w:szCs w:val="40"/>
+            <w:u w:val="single"/>
+            <w:lang w:val="tr-TR"/>
+          </w:rPr>
+          <m:t>1</m:t>
+        </m:r>
+        <m:r>
+          <m:rPr>
+            <m:sty m:val="b"/>
+          </m:rPr>
+          <w:rPr>
+            <w:rFonts w:ascii="Cambria Math" w:hAnsi="Cambria Math"/>
+            <w:sz w:val="40"/>
+            <w:szCs w:val="40"/>
+            <w:u w:val="single"/>
+            <w:lang w:val="tr-TR"/>
+          </w:rPr>
+          <m:t xml:space="preserve">. </m:t>
+        </m:r>
+      </m:oMath>
+      <w:r>
+        <w:rPr>
+          <w:rFonts w:ascii="Cambria" w:hAnsi="Cambria"/>
+          <w:b/>
+          <w:sz w:val="40"/>
+          <w:szCs w:val="40"/>
+          <w:u w:val="single"/>
+          <w:lang w:val="tr-TR"/>
+        </w:rPr>
+        <w:t>Introduction</w:t>
+      </w:r>
+    </w:p>
+    <w:p>
+      <w:pPr>
+        <w:rPr>
+          <w:sz w:val="28"/>
+          <w:szCs w:val="28"/>
+        </w:rPr>
+      </w:pPr>
+      <w:r>
+        <w:rPr>
+          <w:sz w:val="28"/>
+          <w:szCs w:val="28"/>
+        </w:rPr>
+        <w:t xml:space="preserve">Ce projet porte sur le développement d’un système </w:t>
       </w:r>
       <w:r>
         <w:rPr>
-          <w:sz w:val="24"/>
-          <w:szCs w:val="24"/>
-          <w:lang w:val="tr-TR"/>
-        </w:rPr>
-        <w:t xml:space="preserve"> Dia</w:t>
+          <w:sz w:val="28"/>
+          <w:szCs w:val="28"/>
+        </w:rPr>
+        <w:t>qui modélise les activités d’un centre de loisirs comme un graphe. Chaque activité sera un nœud et les liens entre elles seront des arêtes. Ils devront créer des algorithmes pour recommander des activités aux utilisateurs. Les livrables incluront le code source, un rapport technique, et une documentation utilisateur.</w:t>
       </w:r>
+    </w:p>
+    <w:p>
+      <w:pPr>
+        <w:rPr>
+          <w:sz w:val="28"/>
+          <w:szCs w:val="28"/>
+        </w:rPr>
+      </w:pPr>
+    </w:p>
+    <w:p>
+      <w:pPr>
+        <w:jc w:val="center"/>
+        <w:rPr>
+          <w:rFonts w:ascii="Cambria" w:eastAsiaTheme="minorEastAsia" w:hAnsi="Cambria"/>
+          <w:b/>
+          <w:sz w:val="40"/>
+          <w:szCs w:val="40"/>
+          <w:u w:val="single"/>
+          <w:lang w:val="tr-TR"/>
+        </w:rPr>
+      </w:pPr>
+      <m:oMath>
+        <m:r>
+          <m:rPr>
+            <m:sty m:val="b"/>
+          </m:rPr>
+          <w:rPr>
+            <w:rFonts w:ascii="Cambria Math" w:hAnsi="Cambria Math"/>
+            <w:sz w:val="40"/>
+            <w:szCs w:val="40"/>
+            <w:u w:val="single"/>
+            <w:lang w:val="tr-TR"/>
+          </w:rPr>
+          <m:t>2</m:t>
+        </m:r>
+        <m:r>
+          <m:rPr>
+            <m:sty m:val="b"/>
+          </m:rPr>
+          <w:rPr>
+            <w:rFonts w:ascii="Cambria Math" w:hAnsi="Cambria Math"/>
+            <w:sz w:val="40"/>
+            <w:szCs w:val="40"/>
+            <w:u w:val="single"/>
+            <w:lang w:val="tr-TR"/>
+          </w:rPr>
+          <m:t xml:space="preserve">. </m:t>
+        </m:r>
+      </m:oMath>
       <w:r>
         <w:rPr>
-          <w:sz w:val="40"/>
-          <w:szCs w:val="40"/>
-          <w:lang w:val="tr-TR"/>
-        </w:rPr>
-        <w:t xml:space="preserve"> </w:t>
+          <w:rFonts w:ascii="Cambria" w:eastAsiaTheme="minorEastAsia" w:hAnsi="Cambria"/>
+          <w:b/>
+          <w:sz w:val="40"/>
+          <w:szCs w:val="40"/>
+          <w:u w:val="single"/>
+          <w:lang w:val="tr-TR"/>
+        </w:rPr>
+        <w:t>Fonctionalités de ce systéme:</w:t>
       </w:r>
+    </w:p>
+    <w:p>
+      <w:pPr>
+        <w:rPr>
+          <w:rFonts w:ascii="Cambria" w:eastAsiaTheme="minorEastAsia" w:hAnsi="Cambria"/>
+          <w:bCs/>
+          <w:sz w:val="28"/>
+          <w:szCs w:val="28"/>
+          <w:lang w:val="tr-TR"/>
+        </w:rPr>
+      </w:pPr>
+    </w:p>
+    <w:p>
+      <w:pPr>
+        <w:rPr>
+          <w:sz w:val="28"/>
+          <w:szCs w:val="28"/>
+        </w:rPr>
+      </w:pPr>
     </w:p>
     <w:sectPr>
       <w:pgSz w:w="11906" w:h="16838"/>
@@ -569,11 +1259,32 @@
   <w:style w:type="paragraph" w:default="1" w:styleId="Normal">
     <w:name w:val="Normal"/>
     <w:qFormat/>
+    <w:rsid w:val="00FD40F5"/>
+  </w:style>
+  <w:style w:type="paragraph" w:styleId="Titre1">
+    <w:name w:val="heading 1"/>
+    <w:basedOn w:val="Normal"/>
+    <w:next w:val="Normal"/>
+    <w:link w:val="Titre1Car"/>
+    <w:uiPriority w:val="9"/>
+    <w:qFormat/>
+    <w:rsid w:val="00F4273D"/>
+    <w:pPr>
+      <w:keepNext/>
+      <w:keepLines/>
+      <w:spacing w:before="240" w:after="0"/>
+      <w:outlineLvl w:val="0"/>
+    </w:pPr>
+    <w:rPr>
+      <w:rFonts w:asciiTheme="majorHAnsi" w:eastAsiaTheme="majorEastAsia" w:hAnsiTheme="majorHAnsi" w:cstheme="majorBidi"/>
+      <w:color w:val="2F5496" w:themeColor="accent1" w:themeShade="BF"/>
+      <w:sz w:val="32"/>
+      <w:szCs w:val="32"/>
+    </w:rPr>
   </w:style>
   <w:style w:type="character" w:default="1" w:styleId="Policepardfaut">
     <w:name w:val="Default Paragraph Font"/>
     <w:uiPriority w:val="1"/>
-    <w:semiHidden/>
     <w:unhideWhenUsed/>
   </w:style>
   <w:style w:type="table" w:default="1" w:styleId="TableauNormal">
@@ -596,6 +1307,92 @@
     <w:uiPriority w:val="99"/>
     <w:semiHidden/>
     <w:unhideWhenUsed/>
+  </w:style>
+  <w:style w:type="character" w:customStyle="1" w:styleId="Titre1Car">
+    <w:name w:val="Titre 1 Car"/>
+    <w:basedOn w:val="Policepardfaut"/>
+    <w:link w:val="Titre1"/>
+    <w:uiPriority w:val="9"/>
+    <w:rsid w:val="00F4273D"/>
+    <w:rPr>
+      <w:rFonts w:asciiTheme="majorHAnsi" w:eastAsiaTheme="majorEastAsia" w:hAnsiTheme="majorHAnsi" w:cstheme="majorBidi"/>
+      <w:color w:val="2F5496" w:themeColor="accent1" w:themeShade="BF"/>
+      <w:sz w:val="32"/>
+      <w:szCs w:val="32"/>
+    </w:rPr>
+  </w:style>
+  <w:style w:type="paragraph" w:styleId="En-ttedetabledesmatires">
+    <w:name w:val="TOC Heading"/>
+    <w:basedOn w:val="Titre1"/>
+    <w:next w:val="Normal"/>
+    <w:uiPriority w:val="39"/>
+    <w:unhideWhenUsed/>
+    <w:qFormat/>
+    <w:rsid w:val="00F4273D"/>
+    <w:pPr>
+      <w:outlineLvl w:val="9"/>
+    </w:pPr>
+    <w:rPr>
+      <w:kern w:val="0"/>
+      <w:lang w:eastAsia="fr-FR"/>
+      <w14:ligatures w14:val="none"/>
+    </w:rPr>
+  </w:style>
+  <w:style w:type="paragraph" w:styleId="TM2">
+    <w:name w:val="toc 2"/>
+    <w:basedOn w:val="Normal"/>
+    <w:next w:val="Normal"/>
+    <w:autoRedefine/>
+    <w:uiPriority w:val="39"/>
+    <w:unhideWhenUsed/>
+    <w:rsid w:val="00F4273D"/>
+    <w:pPr>
+      <w:spacing w:after="100"/>
+      <w:ind w:left="220"/>
+    </w:pPr>
+    <w:rPr>
+      <w:rFonts w:eastAsiaTheme="minorEastAsia" w:cs="Times New Roman"/>
+      <w:kern w:val="0"/>
+      <w:lang w:eastAsia="fr-FR"/>
+      <w14:ligatures w14:val="none"/>
+    </w:rPr>
+  </w:style>
+  <w:style w:type="paragraph" w:styleId="TM1">
+    <w:name w:val="toc 1"/>
+    <w:basedOn w:val="Normal"/>
+    <w:next w:val="Normal"/>
+    <w:autoRedefine/>
+    <w:uiPriority w:val="39"/>
+    <w:unhideWhenUsed/>
+    <w:rsid w:val="00F4273D"/>
+    <w:pPr>
+      <w:spacing w:after="100"/>
+    </w:pPr>
+    <w:rPr>
+      <w:rFonts w:eastAsiaTheme="minorEastAsia" w:cs="Times New Roman"/>
+      <w:kern w:val="0"/>
+      <w:lang w:eastAsia="fr-FR"/>
+      <w14:ligatures w14:val="none"/>
+    </w:rPr>
+  </w:style>
+  <w:style w:type="paragraph" w:styleId="TM3">
+    <w:name w:val="toc 3"/>
+    <w:basedOn w:val="Normal"/>
+    <w:next w:val="Normal"/>
+    <w:autoRedefine/>
+    <w:uiPriority w:val="39"/>
+    <w:unhideWhenUsed/>
+    <w:rsid w:val="00F4273D"/>
+    <w:pPr>
+      <w:spacing w:after="100"/>
+      <w:ind w:left="440"/>
+    </w:pPr>
+    <w:rPr>
+      <w:rFonts w:eastAsiaTheme="minorEastAsia" w:cs="Times New Roman"/>
+      <w:kern w:val="0"/>
+      <w:lang w:eastAsia="fr-FR"/>
+      <w14:ligatures w14:val="none"/>
+    </w:rPr>
   </w:style>
 </w:styles>
 </file>

</xml_diff>

<commit_message>
Ajout de la fonction d'affichage des connexions d'activités, mise à jour des menus et correction de la logique de choix dans le menu administrateur.
</commit_message>
<xml_diff>
--- a/docs/Rapport de projet en C.docx
+++ b/docs/Rapport de projet en C.docx
@@ -287,59 +287,16 @@
         </w:rPr>
       </w:pPr>
     </w:p>
-    <w:p>
-      <w:pPr>
-        <w:rPr>
-          <w:sz w:val="30"/>
-          <w:szCs w:val="30"/>
-          <w:lang w:val="tr-TR"/>
-        </w:rPr>
-      </w:pPr>
-    </w:p>
-    <w:p>
-      <w:pPr>
-        <w:rPr>
-          <w:sz w:val="30"/>
-          <w:szCs w:val="30"/>
-          <w:lang w:val="tr-TR"/>
-        </w:rPr>
-      </w:pPr>
-    </w:p>
-    <w:p>
-      <w:pPr>
-        <w:rPr>
-          <w:sz w:val="30"/>
-          <w:szCs w:val="30"/>
-          <w:lang w:val="tr-TR"/>
-        </w:rPr>
-      </w:pPr>
-    </w:p>
-    <w:p>
-      <w:pPr>
-        <w:rPr>
-          <w:sz w:val="30"/>
-          <w:szCs w:val="30"/>
-          <w:lang w:val="tr-TR"/>
-        </w:rPr>
-      </w:pPr>
-    </w:p>
-    <w:p>
-      <w:pPr>
-        <w:rPr>
-          <w:sz w:val="30"/>
-          <w:szCs w:val="30"/>
-          <w:lang w:val="tr-TR"/>
-        </w:rPr>
-      </w:pPr>
-    </w:p>
     <w:sdt>
       <w:sdtPr>
         <w:rPr>
           <w:rFonts w:ascii="Cambria" w:eastAsiaTheme="minorEastAsia" w:hAnsi="Cambria" w:cs="Times New Roman"/>
           <w:color w:val="auto"/>
+          <w:kern w:val="2"/>
           <w:sz w:val="28"/>
           <w:szCs w:val="28"/>
           <w:lang w:eastAsia="en-US"/>
+          <w14:ligatures w14:val="standardContextual"/>
         </w:rPr>
         <w:id w:val="-1701782181"/>
         <w:docPartObj>
@@ -350,8 +307,6 @@
       <w:sdtEndPr>
         <w:rPr>
           <w:rFonts w:eastAsiaTheme="minorHAnsi" w:cstheme="minorBidi"/>
-          <w:kern w:val="2"/>
-          <w14:ligatures w14:val="standardContextual"/>
         </w:rPr>
       </w:sdtEndPr>
       <w:sdtContent>
@@ -446,33 +401,6 @@
               <w:szCs w:val="28"/>
               <w:lang w:eastAsia="fr-FR"/>
             </w:rPr>
-            <w:t>1.</w:t>
-          </w:r>
-          <w:r>
-            <w:rPr>
-              <w:rFonts w:ascii="Cambria" w:hAnsi="Cambria"/>
-              <w:sz w:val="28"/>
-              <w:szCs w:val="28"/>
-              <w:lang w:eastAsia="fr-FR"/>
-            </w:rPr>
-            <w:t>1 Représentations d</w:t>
-          </w:r>
-          <w:r>
-            <w:rPr>
-              <w:rFonts w:ascii="Cambria" w:hAnsi="Cambria"/>
-              <w:sz w:val="28"/>
-              <w:szCs w:val="28"/>
-              <w:lang w:eastAsia="fr-FR"/>
-            </w:rPr>
-            <w:t>e notre graphe</w:t>
-          </w:r>
-          <w:r>
-            <w:rPr>
-              <w:rFonts w:ascii="Cambria" w:hAnsi="Cambria"/>
-              <w:sz w:val="28"/>
-              <w:szCs w:val="28"/>
-              <w:lang w:eastAsia="fr-FR"/>
-            </w:rPr>
             <w:t>………………………………………………...</w:t>
           </w:r>
           <w:r>
@@ -503,7 +431,16 @@
               <w:sz w:val="28"/>
               <w:szCs w:val="28"/>
             </w:rPr>
-            <w:t>2) Définition</w:t>
+            <w:t>2)</w:t>
+          </w:r>
+          <w:r>
+            <w:rPr>
+              <w:rFonts w:ascii="Cambria" w:hAnsi="Cambria"/>
+              <w:b/>
+              <w:sz w:val="28"/>
+              <w:szCs w:val="28"/>
+            </w:rPr>
+            <w:t xml:space="preserve"> Fonctionnalités</w:t>
           </w:r>
           <w:r>
             <w:rPr>
@@ -539,22 +476,6 @@
               <w:sz w:val="28"/>
               <w:szCs w:val="28"/>
             </w:rPr>
-            <w:t>2.1 Mode</w:t>
-          </w:r>
-          <w:r>
-            <w:rPr>
-              <w:rFonts w:ascii="Cambria" w:hAnsi="Cambria"/>
-              <w:sz w:val="28"/>
-              <w:szCs w:val="28"/>
-            </w:rPr>
-            <w:t xml:space="preserve"> de générations d’une suite</w:t>
-          </w:r>
-          <w:r>
-            <w:rPr>
-              <w:rFonts w:ascii="Cambria" w:hAnsi="Cambria"/>
-              <w:sz w:val="28"/>
-              <w:szCs w:val="28"/>
-            </w:rPr>
             <w:t>……………………………………………….</w:t>
           </w:r>
         </w:p>
@@ -700,6 +621,58 @@
       <w:pPr>
         <w:jc w:val="center"/>
         <w:rPr>
+          <w:rFonts w:eastAsiaTheme="minorEastAsia"/>
+          <w:b/>
+          <w:sz w:val="40"/>
+          <w:szCs w:val="40"/>
+          <w:u w:val="single"/>
+          <w:lang w:val="tr-TR"/>
+        </w:rPr>
+      </w:pPr>
+    </w:p>
+    <w:p>
+      <w:pPr>
+        <w:jc w:val="center"/>
+        <w:rPr>
+          <w:rFonts w:eastAsiaTheme="minorEastAsia"/>
+          <w:b/>
+          <w:sz w:val="40"/>
+          <w:szCs w:val="40"/>
+          <w:u w:val="single"/>
+          <w:lang w:val="tr-TR"/>
+        </w:rPr>
+      </w:pPr>
+    </w:p>
+    <w:p>
+      <w:pPr>
+        <w:jc w:val="center"/>
+        <w:rPr>
+          <w:rFonts w:eastAsiaTheme="minorEastAsia"/>
+          <w:b/>
+          <w:sz w:val="40"/>
+          <w:szCs w:val="40"/>
+          <w:u w:val="single"/>
+          <w:lang w:val="tr-TR"/>
+        </w:rPr>
+      </w:pPr>
+    </w:p>
+    <w:p>
+      <w:pPr>
+        <w:jc w:val="center"/>
+        <w:rPr>
+          <w:rFonts w:eastAsiaTheme="minorEastAsia"/>
+          <w:b/>
+          <w:sz w:val="40"/>
+          <w:szCs w:val="40"/>
+          <w:u w:val="single"/>
+          <w:lang w:val="tr-TR"/>
+        </w:rPr>
+      </w:pPr>
+    </w:p>
+    <w:p>
+      <w:pPr>
+        <w:jc w:val="center"/>
+        <w:rPr>
           <w:rFonts w:ascii="Cambria" w:hAnsi="Cambria"/>
           <w:b/>
           <w:sz w:val="28"/>
@@ -720,20 +693,8 @@
             <w:u w:val="single"/>
             <w:lang w:val="tr-TR"/>
           </w:rPr>
-          <m:t>1</m:t>
-        </m:r>
-        <m:r>
-          <m:rPr>
-            <m:sty m:val="b"/>
-          </m:rPr>
-          <w:rPr>
-            <w:rFonts w:ascii="Cambria Math" w:hAnsi="Cambria Math"/>
-            <w:sz w:val="40"/>
-            <w:szCs w:val="40"/>
-            <w:u w:val="single"/>
-            <w:lang w:val="tr-TR"/>
-          </w:rPr>
-          <m:t xml:space="preserve">. </m:t>
+          <w:lastRenderedPageBreak/>
+          <m:t xml:space="preserve">1. </m:t>
         </m:r>
       </m:oMath>
       <w:r>
@@ -760,14 +721,131 @@
           <w:sz w:val="28"/>
           <w:szCs w:val="28"/>
         </w:rPr>
-        <w:t xml:space="preserve">Ce projet porte sur le développement d’un système </w:t>
-      </w:r>
-      <w:r>
-        <w:rPr>
-          <w:sz w:val="28"/>
-          <w:szCs w:val="28"/>
-        </w:rPr>
-        <w:t>qui modélise les activités d’un centre de loisirs comme un graphe. Chaque activité sera un nœud et les liens entre elles seront des arêtes. Ils devront créer des algorithmes pour recommander des activités aux utilisateurs. Les livrables incluront le code source, un rapport technique, et une documentation utilisateur.</w:t>
+        <w:t>Ce projet porte sur le développement d’un système qui modélise les activités d’un centre de loisirs</w:t>
+      </w:r>
+      <w:r>
+        <w:rPr>
+          <w:sz w:val="28"/>
+          <w:szCs w:val="28"/>
+        </w:rPr>
+        <w:t xml:space="preserve"> en C</w:t>
+      </w:r>
+      <w:r>
+        <w:rPr>
+          <w:sz w:val="28"/>
+          <w:szCs w:val="28"/>
+        </w:rPr>
+        <w:t>.</w:t>
+      </w:r>
+    </w:p>
+    <w:p>
+      <w:pPr>
+        <w:rPr>
+          <w:sz w:val="28"/>
+          <w:szCs w:val="28"/>
+        </w:rPr>
+      </w:pPr>
+      <w:r>
+        <w:rPr>
+          <w:sz w:val="28"/>
+          <w:szCs w:val="28"/>
+        </w:rPr>
+        <w:t xml:space="preserve"> Chaque </w:t>
+      </w:r>
+      <w:r>
+        <w:rPr>
+          <w:sz w:val="28"/>
+          <w:szCs w:val="28"/>
+          <w:u w:val="single"/>
+        </w:rPr>
+        <w:t>activité</w:t>
+      </w:r>
+      <w:r>
+        <w:rPr>
+          <w:sz w:val="28"/>
+          <w:szCs w:val="28"/>
+        </w:rPr>
+        <w:t xml:space="preserve"> </w:t>
+      </w:r>
+      <w:r>
+        <w:rPr>
+          <w:sz w:val="28"/>
+          <w:szCs w:val="28"/>
+        </w:rPr>
+        <w:t xml:space="preserve">sera un </w:t>
+      </w:r>
+      <w:r>
+        <w:rPr>
+          <w:sz w:val="28"/>
+          <w:szCs w:val="28"/>
+          <w:u w:val="single"/>
+        </w:rPr>
+        <w:t xml:space="preserve">nœud </w:t>
+      </w:r>
+      <w:r>
+        <w:rPr>
+          <w:sz w:val="28"/>
+          <w:szCs w:val="28"/>
+        </w:rPr>
+        <w:t xml:space="preserve">et les </w:t>
+      </w:r>
+      <w:r>
+        <w:rPr>
+          <w:sz w:val="28"/>
+          <w:szCs w:val="28"/>
+          <w:u w:val="single"/>
+        </w:rPr>
+        <w:t>liens</w:t>
+      </w:r>
+      <w:r>
+        <w:rPr>
+          <w:sz w:val="28"/>
+          <w:szCs w:val="28"/>
+        </w:rPr>
+        <w:t xml:space="preserve"> </w:t>
+      </w:r>
+      <w:r>
+        <w:rPr>
+          <w:sz w:val="28"/>
+          <w:szCs w:val="28"/>
+        </w:rPr>
+        <w:t xml:space="preserve">entre elles seront </w:t>
+      </w:r>
+      <w:r>
+        <w:rPr>
+          <w:sz w:val="28"/>
+          <w:szCs w:val="28"/>
+        </w:rPr>
+        <w:t xml:space="preserve">des </w:t>
+      </w:r>
+      <w:r>
+        <w:rPr>
+          <w:sz w:val="28"/>
+          <w:szCs w:val="28"/>
+          <w:u w:val="single"/>
+        </w:rPr>
+        <w:t>arêtes</w:t>
+      </w:r>
+      <w:r>
+        <w:rPr>
+          <w:sz w:val="28"/>
+          <w:szCs w:val="28"/>
+        </w:rPr>
+        <w:t xml:space="preserve">. </w:t>
+      </w:r>
+      <w:r>
+        <w:rPr>
+          <w:sz w:val="28"/>
+          <w:szCs w:val="28"/>
+        </w:rPr>
+        <w:t xml:space="preserve">L’objectif est de </w:t>
+      </w:r>
+      <w:r>
+        <w:rPr>
+          <w:sz w:val="28"/>
+          <w:szCs w:val="28"/>
+        </w:rPr>
+        <w:t xml:space="preserve">créer des algorithmes pour recommander des activités aux utilisateurs. </w:t>
       </w:r>
     </w:p>
     <w:p>
@@ -802,8 +880,356 @@
             <w:u w:val="single"/>
             <w:lang w:val="tr-TR"/>
           </w:rPr>
-          <m:t>2</m:t>
+          <m:t xml:space="preserve">2. </m:t>
         </m:r>
+      </m:oMath>
+      <w:r>
+        <w:rPr>
+          <w:rFonts w:ascii="Cambria" w:eastAsiaTheme="minorEastAsia" w:hAnsi="Cambria"/>
+          <w:b/>
+          <w:sz w:val="40"/>
+          <w:szCs w:val="40"/>
+          <w:u w:val="single"/>
+          <w:lang w:val="tr-TR"/>
+        </w:rPr>
+        <w:t>Fonctionalités de ce systéme:</w:t>
+      </w:r>
+    </w:p>
+    <w:p>
+      <w:pPr>
+        <w:rPr>
+          <w:rFonts w:ascii="Cambria" w:eastAsiaTheme="minorEastAsia" w:hAnsi="Cambria"/>
+          <w:bCs/>
+          <w:sz w:val="28"/>
+          <w:szCs w:val="28"/>
+          <w:lang w:val="tr-TR"/>
+        </w:rPr>
+      </w:pPr>
+      <w:r>
+        <w:rPr>
+          <w:rFonts w:ascii="Cambria" w:eastAsiaTheme="minorEastAsia" w:hAnsi="Cambria"/>
+          <w:bCs/>
+          <w:sz w:val="28"/>
+          <w:szCs w:val="28"/>
+          <w:lang w:val="tr-TR"/>
+        </w:rPr>
+        <w:t xml:space="preserve">Ce sytéme propose </w:t>
+      </w:r>
+      <w:r>
+        <w:rPr>
+          <w:rFonts w:ascii="Cambria" w:eastAsiaTheme="minorEastAsia" w:hAnsi="Cambria"/>
+          <w:bCs/>
+          <w:sz w:val="28"/>
+          <w:szCs w:val="28"/>
+          <w:lang w:val="tr-TR"/>
+        </w:rPr>
+        <w:t>la gestion des activités pour nos utilisateurs:</w:t>
+      </w:r>
+    </w:p>
+    <w:p>
+      <w:pPr>
+        <w:rPr>
+          <w:rFonts w:ascii="Cambria" w:eastAsiaTheme="minorEastAsia" w:hAnsi="Cambria"/>
+          <w:bCs/>
+          <w:sz w:val="28"/>
+          <w:szCs w:val="28"/>
+          <w:lang w:val="tr-TR"/>
+        </w:rPr>
+      </w:pPr>
+      <w:r>
+        <w:rPr>
+          <w:rFonts w:ascii="Cambria" w:eastAsiaTheme="minorEastAsia" w:hAnsi="Cambria"/>
+          <w:bCs/>
+          <w:sz w:val="28"/>
+          <w:szCs w:val="28"/>
+          <w:lang w:val="tr-TR"/>
+        </w:rPr>
+        <w:t xml:space="preserve">Concernant la </w:t>
+      </w:r>
+      <w:r>
+        <w:rPr>
+          <w:rFonts w:ascii="Cambria" w:eastAsiaTheme="minorEastAsia" w:hAnsi="Cambria"/>
+          <w:bCs/>
+          <w:color w:val="ED7D31" w:themeColor="accent2"/>
+          <w:sz w:val="28"/>
+          <w:szCs w:val="28"/>
+          <w:lang w:val="tr-TR"/>
+        </w:rPr>
+        <w:t xml:space="preserve">partie activité </w:t>
+      </w:r>
+      <w:r>
+        <w:rPr>
+          <w:rFonts w:ascii="Cambria" w:eastAsiaTheme="minorEastAsia" w:hAnsi="Cambria"/>
+          <w:bCs/>
+          <w:sz w:val="28"/>
+          <w:szCs w:val="28"/>
+          <w:lang w:val="tr-TR"/>
+        </w:rPr>
+        <w:t>:</w:t>
+      </w:r>
+    </w:p>
+    <w:p>
+      <w:pPr>
+        <w:pStyle w:val="Paragraphedeliste"/>
+        <w:numPr>
+          <w:ilvl w:val="0"/>
+          <w:numId w:val="1"/>
+        </w:numPr>
+        <w:rPr>
+          <w:rFonts w:ascii="Cambria" w:eastAsiaTheme="minorEastAsia" w:hAnsi="Cambria"/>
+          <w:bCs/>
+          <w:sz w:val="28"/>
+          <w:szCs w:val="28"/>
+          <w:lang w:val="tr-TR"/>
+        </w:rPr>
+      </w:pPr>
+      <w:r>
+        <w:rPr>
+          <w:rFonts w:ascii="Cambria" w:eastAsiaTheme="minorEastAsia" w:hAnsi="Cambria"/>
+          <w:bCs/>
+          <w:sz w:val="28"/>
+          <w:szCs w:val="28"/>
+          <w:lang w:val="tr-TR"/>
+        </w:rPr>
+        <w:t>ajouter des activités ,</w:t>
+      </w:r>
+    </w:p>
+    <w:p>
+      <w:pPr>
+        <w:pStyle w:val="Paragraphedeliste"/>
+        <w:numPr>
+          <w:ilvl w:val="0"/>
+          <w:numId w:val="1"/>
+        </w:numPr>
+        <w:rPr>
+          <w:rFonts w:ascii="Cambria" w:eastAsiaTheme="minorEastAsia" w:hAnsi="Cambria"/>
+          <w:bCs/>
+          <w:sz w:val="28"/>
+          <w:szCs w:val="28"/>
+          <w:lang w:val="tr-TR"/>
+        </w:rPr>
+      </w:pPr>
+      <w:r>
+        <w:rPr>
+          <w:rFonts w:ascii="Cambria" w:eastAsiaTheme="minorEastAsia" w:hAnsi="Cambria"/>
+          <w:bCs/>
+          <w:sz w:val="28"/>
+          <w:szCs w:val="28"/>
+          <w:lang w:val="tr-TR"/>
+        </w:rPr>
+        <w:t>gérer les liens entre plusieurs activités</w:t>
+      </w:r>
+      <w:r>
+        <w:rPr>
+          <w:rFonts w:ascii="Cambria" w:eastAsiaTheme="minorEastAsia" w:hAnsi="Cambria"/>
+          <w:bCs/>
+          <w:sz w:val="28"/>
+          <w:szCs w:val="28"/>
+          <w:lang w:val="tr-TR"/>
+        </w:rPr>
+        <w:t xml:space="preserve"> ( pour potentiellement recommander des activités aux utilisateurs)</w:t>
+      </w:r>
+      <w:r>
+        <w:rPr>
+          <w:rFonts w:ascii="Cambria" w:eastAsiaTheme="minorEastAsia" w:hAnsi="Cambria"/>
+          <w:bCs/>
+          <w:sz w:val="28"/>
+          <w:szCs w:val="28"/>
+          <w:lang w:val="tr-TR"/>
+        </w:rPr>
+        <w:t xml:space="preserve"> </w:t>
+      </w:r>
+    </w:p>
+    <w:p>
+      <w:pPr>
+        <w:pStyle w:val="Paragraphedeliste"/>
+        <w:numPr>
+          <w:ilvl w:val="0"/>
+          <w:numId w:val="1"/>
+        </w:numPr>
+        <w:rPr>
+          <w:rFonts w:ascii="Cambria" w:eastAsiaTheme="minorEastAsia" w:hAnsi="Cambria"/>
+          <w:bCs/>
+          <w:sz w:val="28"/>
+          <w:szCs w:val="28"/>
+          <w:lang w:val="tr-TR"/>
+        </w:rPr>
+      </w:pPr>
+      <w:r>
+        <w:rPr>
+          <w:rFonts w:ascii="Cambria" w:eastAsiaTheme="minorEastAsia" w:hAnsi="Cambria"/>
+          <w:bCs/>
+          <w:sz w:val="28"/>
+          <w:szCs w:val="28"/>
+          <w:lang w:val="tr-TR"/>
+        </w:rPr>
+        <w:t xml:space="preserve"> supprimer une activité et afficher toutes les activités disponibles.</w:t>
+      </w:r>
+    </w:p>
+    <w:p>
+      <w:pPr>
+        <w:rPr>
+          <w:rFonts w:ascii="Cambria" w:eastAsiaTheme="minorEastAsia" w:hAnsi="Cambria"/>
+          <w:bCs/>
+          <w:sz w:val="28"/>
+          <w:szCs w:val="28"/>
+          <w:lang w:val="tr-TR"/>
+        </w:rPr>
+      </w:pPr>
+      <w:r>
+        <w:rPr>
+          <w:rFonts w:ascii="Cambria" w:eastAsiaTheme="minorEastAsia" w:hAnsi="Cambria"/>
+          <w:bCs/>
+          <w:sz w:val="28"/>
+          <w:szCs w:val="28"/>
+          <w:lang w:val="tr-TR"/>
+        </w:rPr>
+        <w:t xml:space="preserve">Pour la </w:t>
+      </w:r>
+      <w:r>
+        <w:rPr>
+          <w:rFonts w:ascii="Cambria" w:eastAsiaTheme="minorEastAsia" w:hAnsi="Cambria"/>
+          <w:bCs/>
+          <w:color w:val="806000" w:themeColor="accent4" w:themeShade="80"/>
+          <w:sz w:val="28"/>
+          <w:szCs w:val="28"/>
+          <w:lang w:val="tr-TR"/>
+        </w:rPr>
+        <w:t>partie utilisateur</w:t>
+      </w:r>
+      <w:r>
+        <w:rPr>
+          <w:rFonts w:ascii="Cambria" w:eastAsiaTheme="minorEastAsia" w:hAnsi="Cambria"/>
+          <w:bCs/>
+          <w:sz w:val="28"/>
+          <w:szCs w:val="28"/>
+          <w:lang w:val="tr-TR"/>
+        </w:rPr>
+        <w:t>:</w:t>
+      </w:r>
+    </w:p>
+    <w:p>
+      <w:pPr>
+        <w:pStyle w:val="Paragraphedeliste"/>
+        <w:numPr>
+          <w:ilvl w:val="0"/>
+          <w:numId w:val="1"/>
+        </w:numPr>
+        <w:rPr>
+          <w:rFonts w:ascii="Cambria" w:eastAsiaTheme="minorEastAsia" w:hAnsi="Cambria"/>
+          <w:bCs/>
+          <w:sz w:val="28"/>
+          <w:szCs w:val="28"/>
+          <w:lang w:val="tr-TR"/>
+        </w:rPr>
+      </w:pPr>
+      <w:r>
+        <w:rPr>
+          <w:rFonts w:ascii="Cambria" w:eastAsiaTheme="minorEastAsia" w:hAnsi="Cambria"/>
+          <w:bCs/>
+          <w:sz w:val="28"/>
+          <w:szCs w:val="28"/>
+          <w:lang w:val="tr-TR"/>
+        </w:rPr>
+        <w:t>créer de nouveaux utilisateur</w:t>
+      </w:r>
+      <w:r>
+        <w:rPr>
+          <w:rFonts w:ascii="Cambria" w:eastAsiaTheme="minorEastAsia" w:hAnsi="Cambria"/>
+          <w:bCs/>
+          <w:sz w:val="28"/>
+          <w:szCs w:val="28"/>
+          <w:lang w:val="tr-TR"/>
+        </w:rPr>
+        <w:t xml:space="preserve">s </w:t>
+      </w:r>
+    </w:p>
+    <w:p>
+      <w:pPr>
+        <w:pStyle w:val="Paragraphedeliste"/>
+        <w:numPr>
+          <w:ilvl w:val="0"/>
+          <w:numId w:val="1"/>
+        </w:numPr>
+        <w:rPr>
+          <w:rFonts w:ascii="Cambria" w:eastAsiaTheme="minorEastAsia" w:hAnsi="Cambria"/>
+          <w:bCs/>
+          <w:sz w:val="28"/>
+          <w:szCs w:val="28"/>
+          <w:lang w:val="tr-TR"/>
+        </w:rPr>
+      </w:pPr>
+      <w:r>
+        <w:rPr>
+          <w:rFonts w:ascii="Cambria" w:eastAsiaTheme="minorEastAsia" w:hAnsi="Cambria"/>
+          <w:bCs/>
+          <w:sz w:val="28"/>
+          <w:szCs w:val="28"/>
+          <w:lang w:val="tr-TR"/>
+        </w:rPr>
+        <w:t xml:space="preserve"> modifier utilisateurs et supprimer utilisateurs </w:t>
+      </w:r>
+    </w:p>
+    <w:p>
+      <w:pPr>
+        <w:pStyle w:val="Paragraphedeliste"/>
+        <w:numPr>
+          <w:ilvl w:val="0"/>
+          <w:numId w:val="1"/>
+        </w:numPr>
+        <w:rPr>
+          <w:rFonts w:ascii="Cambria" w:eastAsiaTheme="minorEastAsia" w:hAnsi="Cambria"/>
+          <w:bCs/>
+          <w:sz w:val="28"/>
+          <w:szCs w:val="28"/>
+          <w:lang w:val="tr-TR"/>
+        </w:rPr>
+      </w:pPr>
+      <w:r>
+        <w:rPr>
+          <w:rFonts w:ascii="Cambria" w:eastAsiaTheme="minorEastAsia" w:hAnsi="Cambria"/>
+          <w:bCs/>
+          <w:sz w:val="28"/>
+          <w:szCs w:val="28"/>
+          <w:lang w:val="tr-TR"/>
+        </w:rPr>
+        <w:t>Ajout d’activités pour un utilisateur</w:t>
+      </w:r>
+    </w:p>
+    <w:p>
+      <w:pPr>
+        <w:rPr>
+          <w:rFonts w:ascii="Cambria" w:eastAsiaTheme="minorEastAsia" w:hAnsi="Cambria"/>
+          <w:bCs/>
+          <w:sz w:val="28"/>
+          <w:szCs w:val="28"/>
+          <w:lang w:val="tr-TR"/>
+        </w:rPr>
+      </w:pPr>
+    </w:p>
+    <w:p>
+      <w:pPr>
+        <w:jc w:val="center"/>
+        <w:rPr>
+          <w:rFonts w:ascii="Cambria" w:eastAsiaTheme="minorEastAsia" w:hAnsi="Cambria"/>
+          <w:b/>
+          <w:sz w:val="40"/>
+          <w:szCs w:val="40"/>
+          <w:u w:val="single"/>
+          <w:lang w:val="tr-TR"/>
+        </w:rPr>
+      </w:pPr>
+      <w:r>
+        <w:rPr>
+          <w:rFonts w:ascii="Cambria" w:eastAsiaTheme="minorEastAsia" w:hAnsi="Cambria"/>
+          <w:bCs/>
+          <w:sz w:val="28"/>
+          <w:szCs w:val="28"/>
+          <w:lang w:val="tr-TR"/>
+        </w:rPr>
+        <w:t xml:space="preserve"> </w:t>
+      </w:r>
+      <m:oMath>
         <m:r>
           <m:rPr>
             <m:sty m:val="b"/>
@@ -815,7 +1241,7 @@
             <w:u w:val="single"/>
             <w:lang w:val="tr-TR"/>
           </w:rPr>
-          <m:t xml:space="preserve">. </m:t>
+          <m:t>3.</m:t>
         </m:r>
       </m:oMath>
       <w:r>
@@ -827,22 +1253,836 @@
           <w:u w:val="single"/>
           <w:lang w:val="tr-TR"/>
         </w:rPr>
-        <w:t>Fonctionalités de ce systéme:</w:t>
-      </w:r>
-    </w:p>
-    <w:p>
-      <w:pPr>
-        <w:rPr>
-          <w:rFonts w:ascii="Cambria" w:eastAsiaTheme="minorEastAsia" w:hAnsi="Cambria"/>
-          <w:bCs/>
-          <w:sz w:val="28"/>
-          <w:szCs w:val="28"/>
-          <w:lang w:val="tr-TR"/>
-        </w:rPr>
-      </w:pPr>
-    </w:p>
-    <w:p>
-      <w:pPr>
+        <w:t>Technologies utiilisé:</w:t>
+      </w:r>
+    </w:p>
+    <w:p>
+      <w:pPr>
+        <w:rPr>
+          <w:rFonts w:ascii="Cambria" w:eastAsiaTheme="minorEastAsia" w:hAnsi="Cambria"/>
+          <w:bCs/>
+          <w:sz w:val="28"/>
+          <w:szCs w:val="28"/>
+          <w:lang w:val="tr-TR"/>
+        </w:rPr>
+      </w:pPr>
+      <w:r>
+        <w:rPr>
+          <w:rFonts w:ascii="Cambria" w:eastAsiaTheme="minorEastAsia" w:hAnsi="Cambria"/>
+          <w:bCs/>
+          <w:sz w:val="28"/>
+          <w:szCs w:val="28"/>
+          <w:lang w:val="tr-TR"/>
+        </w:rPr>
+        <w:t xml:space="preserve">Pour réaliser ce projet , On a utilisé </w:t>
+      </w:r>
+      <w:r>
+        <w:rPr>
+          <w:rFonts w:ascii="Cambria" w:eastAsiaTheme="minorEastAsia" w:hAnsi="Cambria"/>
+          <w:bCs/>
+          <w:color w:val="1F3864" w:themeColor="accent1" w:themeShade="80"/>
+          <w:sz w:val="28"/>
+          <w:szCs w:val="28"/>
+          <w:lang w:val="tr-TR"/>
+        </w:rPr>
+        <w:t xml:space="preserve">le langage C </w:t>
+      </w:r>
+      <w:r>
+        <w:rPr>
+          <w:rFonts w:ascii="Cambria" w:eastAsiaTheme="minorEastAsia" w:hAnsi="Cambria"/>
+          <w:bCs/>
+          <w:sz w:val="28"/>
+          <w:szCs w:val="28"/>
+          <w:lang w:val="tr-TR"/>
+        </w:rPr>
+        <w:t xml:space="preserve">sur un editeur de texte appelé </w:t>
+      </w:r>
+      <w:r>
+        <w:rPr>
+          <w:rFonts w:ascii="Cambria" w:eastAsiaTheme="minorEastAsia" w:hAnsi="Cambria"/>
+          <w:bCs/>
+          <w:color w:val="1F3864" w:themeColor="accent1" w:themeShade="80"/>
+          <w:sz w:val="28"/>
+          <w:szCs w:val="28"/>
+          <w:lang w:val="tr-TR"/>
+        </w:rPr>
+        <w:t>VS code</w:t>
+      </w:r>
+      <w:r>
+        <w:rPr>
+          <w:rFonts w:ascii="Cambria" w:eastAsiaTheme="minorEastAsia" w:hAnsi="Cambria"/>
+          <w:bCs/>
+          <w:sz w:val="28"/>
+          <w:szCs w:val="28"/>
+          <w:lang w:val="tr-TR"/>
+        </w:rPr>
+        <w:t xml:space="preserve">. </w:t>
+      </w:r>
+    </w:p>
+    <w:p>
+      <w:pPr>
+        <w:rPr>
+          <w:rFonts w:ascii="Cambria" w:eastAsiaTheme="minorEastAsia" w:hAnsi="Cambria"/>
+          <w:bCs/>
+          <w:sz w:val="28"/>
+          <w:szCs w:val="28"/>
+          <w:lang w:val="tr-TR"/>
+        </w:rPr>
+      </w:pPr>
+      <w:r>
+        <w:rPr>
+          <w:rFonts w:ascii="Cambria" w:eastAsiaTheme="minorEastAsia" w:hAnsi="Cambria"/>
+          <w:bCs/>
+          <w:sz w:val="28"/>
+          <w:szCs w:val="28"/>
+          <w:lang w:val="tr-TR"/>
+        </w:rPr>
+        <w:t xml:space="preserve">On a d’abord </w:t>
+      </w:r>
+      <w:r>
+        <w:rPr>
+          <w:rFonts w:ascii="Cambria" w:eastAsiaTheme="minorEastAsia" w:hAnsi="Cambria"/>
+          <w:bCs/>
+          <w:color w:val="C00000"/>
+          <w:sz w:val="28"/>
+          <w:szCs w:val="28"/>
+          <w:lang w:val="tr-TR"/>
+        </w:rPr>
+        <w:t xml:space="preserve">installer les extensions nécessaires </w:t>
+      </w:r>
+      <w:r>
+        <w:rPr>
+          <w:rFonts w:ascii="Cambria" w:eastAsiaTheme="minorEastAsia" w:hAnsi="Cambria"/>
+          <w:bCs/>
+          <w:sz w:val="28"/>
+          <w:szCs w:val="28"/>
+          <w:lang w:val="tr-TR"/>
+        </w:rPr>
+        <w:t xml:space="preserve">pour l’utilisation du  C tels que </w:t>
+      </w:r>
+      <w:r>
+        <w:rPr>
+          <w:rFonts w:ascii="Cambria" w:eastAsiaTheme="minorEastAsia" w:hAnsi="Cambria"/>
+          <w:b/>
+          <w:sz w:val="28"/>
+          <w:szCs w:val="28"/>
+          <w:lang w:val="tr-TR"/>
+        </w:rPr>
+        <w:t>C/C++</w:t>
+      </w:r>
+      <w:r>
+        <w:rPr>
+          <w:rFonts w:ascii="Cambria" w:eastAsiaTheme="minorEastAsia" w:hAnsi="Cambria"/>
+          <w:bCs/>
+          <w:sz w:val="28"/>
+          <w:szCs w:val="28"/>
+          <w:lang w:val="tr-TR"/>
+        </w:rPr>
+        <w:t xml:space="preserve"> ,  </w:t>
+      </w:r>
+      <w:r>
+        <w:rPr>
+          <w:rFonts w:ascii="Cambria" w:eastAsiaTheme="minorEastAsia" w:hAnsi="Cambria"/>
+          <w:b/>
+          <w:sz w:val="28"/>
+          <w:szCs w:val="28"/>
+          <w:lang w:val="tr-TR"/>
+        </w:rPr>
+        <w:t>code runner(facultatif)</w:t>
+      </w:r>
+      <w:r>
+        <w:rPr>
+          <w:rFonts w:ascii="Cambria" w:eastAsiaTheme="minorEastAsia" w:hAnsi="Cambria"/>
+          <w:bCs/>
+          <w:sz w:val="28"/>
+          <w:szCs w:val="28"/>
+          <w:lang w:val="tr-TR"/>
+        </w:rPr>
+        <w:t>.</w:t>
+      </w:r>
+    </w:p>
+    <w:p>
+      <w:pPr>
+        <w:rPr>
+          <w:rFonts w:ascii="Cambria" w:eastAsiaTheme="minorEastAsia" w:hAnsi="Cambria"/>
+          <w:bCs/>
+          <w:sz w:val="28"/>
+          <w:szCs w:val="28"/>
+        </w:rPr>
+      </w:pPr>
+      <w:r>
+        <w:rPr>
+          <w:rFonts w:ascii="Cambria" w:eastAsiaTheme="minorEastAsia" w:hAnsi="Cambria"/>
+          <w:bCs/>
+          <w:sz w:val="28"/>
+          <w:szCs w:val="28"/>
+          <w:lang w:val="tr-TR"/>
+        </w:rPr>
+        <w:t xml:space="preserve">Puis on a </w:t>
+      </w:r>
+      <w:r>
+        <w:rPr>
+          <w:rFonts w:ascii="Cambria" w:eastAsiaTheme="minorEastAsia" w:hAnsi="Cambria"/>
+          <w:bCs/>
+          <w:sz w:val="28"/>
+          <w:szCs w:val="28"/>
+        </w:rPr>
+        <w:t>t</w:t>
+      </w:r>
+      <w:r>
+        <w:rPr>
+          <w:rFonts w:ascii="Cambria" w:eastAsiaTheme="minorEastAsia" w:hAnsi="Cambria"/>
+          <w:bCs/>
+          <w:sz w:val="28"/>
+          <w:szCs w:val="28"/>
+        </w:rPr>
+        <w:t xml:space="preserve">éléchargez et installez </w:t>
+      </w:r>
+      <w:r>
+        <w:rPr>
+          <w:rFonts w:ascii="Cambria" w:eastAsiaTheme="minorEastAsia" w:hAnsi="Cambria"/>
+          <w:b/>
+          <w:bCs/>
+          <w:sz w:val="28"/>
+          <w:szCs w:val="28"/>
+        </w:rPr>
+        <w:t>MSYS2</w:t>
+      </w:r>
+      <w:r>
+        <w:rPr>
+          <w:rFonts w:ascii="Cambria" w:eastAsiaTheme="minorEastAsia" w:hAnsi="Cambria"/>
+          <w:bCs/>
+          <w:sz w:val="28"/>
+          <w:szCs w:val="28"/>
+        </w:rPr>
+        <w:t xml:space="preserve"> depuis </w:t>
+      </w:r>
+      <w:hyperlink r:id="rId5" w:tgtFrame="_new" w:history="1">
+        <w:r>
+          <w:rPr>
+            <w:rStyle w:val="Lienhypertexte"/>
+            <w:rFonts w:ascii="Cambria" w:eastAsiaTheme="minorEastAsia" w:hAnsi="Cambria"/>
+            <w:bCs/>
+            <w:sz w:val="28"/>
+            <w:szCs w:val="28"/>
+          </w:rPr>
+          <w:t>msys2.org</w:t>
+        </w:r>
+      </w:hyperlink>
+      <w:r>
+        <w:rPr>
+          <w:rFonts w:ascii="Cambria" w:eastAsiaTheme="minorEastAsia" w:hAnsi="Cambria"/>
+          <w:bCs/>
+          <w:sz w:val="28"/>
+          <w:szCs w:val="28"/>
+        </w:rPr>
+        <w:t>.</w:t>
+      </w:r>
+    </w:p>
+    <w:p>
+      <w:pPr>
+        <w:rPr>
+          <w:rFonts w:ascii="Cambria" w:eastAsiaTheme="minorEastAsia" w:hAnsi="Cambria"/>
+          <w:bCs/>
+          <w:sz w:val="28"/>
+          <w:szCs w:val="28"/>
+          <w:lang w:val="tr-TR"/>
+        </w:rPr>
+      </w:pPr>
+      <w:r>
+        <w:rPr>
+          <w:rFonts w:ascii="Cambria" w:eastAsiaTheme="minorEastAsia" w:hAnsi="Cambria"/>
+          <w:bCs/>
+          <w:sz w:val="28"/>
+          <w:szCs w:val="28"/>
+        </w:rPr>
+        <w:t xml:space="preserve">On a ensuite ouvert </w:t>
+      </w:r>
+      <w:r>
+        <w:rPr>
+          <w:rFonts w:ascii="Cambria" w:eastAsiaTheme="minorEastAsia" w:hAnsi="Cambria"/>
+          <w:bCs/>
+          <w:sz w:val="28"/>
+          <w:szCs w:val="28"/>
+        </w:rPr>
+        <w:t xml:space="preserve">une fenêtre </w:t>
+      </w:r>
+      <w:r>
+        <w:rPr>
+          <w:rFonts w:ascii="Cambria" w:eastAsiaTheme="minorEastAsia" w:hAnsi="Cambria"/>
+          <w:b/>
+          <w:bCs/>
+          <w:sz w:val="28"/>
+          <w:szCs w:val="28"/>
+        </w:rPr>
+        <w:t>MSYS2 MinGW</w:t>
+      </w:r>
+      <w:r>
+        <w:rPr>
+          <w:rFonts w:ascii="Cambria" w:eastAsiaTheme="minorEastAsia" w:hAnsi="Cambria"/>
+          <w:bCs/>
+          <w:sz w:val="28"/>
+          <w:szCs w:val="28"/>
+        </w:rPr>
+        <w:t xml:space="preserve"> installer gcc avec cette commande :</w:t>
+      </w:r>
+    </w:p>
+    <w:p>
+      <w:pPr>
+        <w:rPr>
+          <w:rFonts w:ascii="Cambria" w:eastAsiaTheme="minorEastAsia" w:hAnsi="Cambria"/>
+          <w:bCs/>
+          <w:sz w:val="28"/>
+          <w:szCs w:val="28"/>
+          <w:lang w:val="tr-TR"/>
+        </w:rPr>
+      </w:pPr>
+      <w:r>
+        <w:rPr>
+          <w:rFonts w:ascii="Cambria" w:eastAsiaTheme="minorEastAsia" w:hAnsi="Cambria"/>
+          <w:bCs/>
+          <w:noProof/>
+          <w:sz w:val="28"/>
+          <w:szCs w:val="28"/>
+          <w:lang w:val="tr-TR"/>
+        </w:rPr>
+        <w:drawing>
+          <wp:inline distT="0" distB="0" distL="0" distR="0" wp14:anchorId="79E1F7A8" wp14:editId="35101FC9">
+            <wp:extent cx="5760720" cy="501015"/>
+            <wp:effectExtent l="0" t="0" r="0" b="0"/>
+            <wp:docPr id="989379130" name="Image 1"/>
+            <wp:cNvGraphicFramePr>
+              <a:graphicFrameLocks xmlns:a="http://schemas.openxmlformats.org/drawingml/2006/main" noChangeAspect="1"/>
+            </wp:cNvGraphicFramePr>
+            <a:graphic xmlns:a="http://schemas.openxmlformats.org/drawingml/2006/main">
+              <a:graphicData uri="http://schemas.openxmlformats.org/drawingml/2006/picture">
+                <pic:pic xmlns:pic="http://schemas.openxmlformats.org/drawingml/2006/picture">
+                  <pic:nvPicPr>
+                    <pic:cNvPr id="989379130" name=""/>
+                    <pic:cNvPicPr/>
+                  </pic:nvPicPr>
+                  <pic:blipFill>
+                    <a:blip r:embed="rId6"/>
+                    <a:stretch>
+                      <a:fillRect/>
+                    </a:stretch>
+                  </pic:blipFill>
+                  <pic:spPr>
+                    <a:xfrm>
+                      <a:off x="0" y="0"/>
+                      <a:ext cx="5760720" cy="501015"/>
+                    </a:xfrm>
+                    <a:prstGeom prst="rect">
+                      <a:avLst/>
+                    </a:prstGeom>
+                  </pic:spPr>
+                </pic:pic>
+              </a:graphicData>
+            </a:graphic>
+          </wp:inline>
+        </w:drawing>
+      </w:r>
+    </w:p>
+    <w:p>
+      <w:pPr>
+        <w:rPr>
+          <w:rFonts w:ascii="Cambria" w:eastAsiaTheme="minorEastAsia" w:hAnsi="Cambria"/>
+          <w:bCs/>
+          <w:sz w:val="28"/>
+          <w:szCs w:val="28"/>
+          <w:lang w:val="tr-TR"/>
+        </w:rPr>
+      </w:pPr>
+      <w:r>
+        <w:rPr>
+          <w:rFonts w:ascii="Cambria" w:eastAsiaTheme="minorEastAsia" w:hAnsi="Cambria"/>
+          <w:bCs/>
+          <w:sz w:val="28"/>
+          <w:szCs w:val="28"/>
+          <w:lang w:val="tr-TR"/>
+        </w:rPr>
+        <w:lastRenderedPageBreak/>
+        <w:t>Enfin , on a créer un dossier qui porte le nom de notre projet et on a débuter la conception en ouvrant ce dossier sur VScode  !</w:t>
+      </w:r>
+    </w:p>
+    <w:p>
+      <w:pPr>
+        <w:rPr>
+          <w:rFonts w:ascii="Cambria" w:eastAsiaTheme="minorEastAsia" w:hAnsi="Cambria"/>
+          <w:bCs/>
+          <w:sz w:val="28"/>
+          <w:szCs w:val="28"/>
+          <w:lang w:val="tr-TR"/>
+        </w:rPr>
+      </w:pPr>
+    </w:p>
+    <w:p>
+      <w:pPr>
+        <w:jc w:val="center"/>
+        <w:rPr>
+          <w:rFonts w:ascii="Cambria" w:eastAsiaTheme="minorEastAsia" w:hAnsi="Cambria"/>
+          <w:b/>
+          <w:sz w:val="40"/>
+          <w:szCs w:val="40"/>
+          <w:u w:val="single"/>
+          <w:lang w:val="tr-TR"/>
+        </w:rPr>
+      </w:pPr>
+      <m:oMath>
+        <m:r>
+          <m:rPr>
+            <m:sty m:val="b"/>
+          </m:rPr>
+          <w:rPr>
+            <w:rFonts w:ascii="Cambria Math" w:hAnsi="Cambria Math"/>
+            <w:sz w:val="40"/>
+            <w:szCs w:val="40"/>
+            <w:u w:val="single"/>
+            <w:lang w:val="tr-TR"/>
+          </w:rPr>
+          <m:t>4.</m:t>
+        </m:r>
+      </m:oMath>
+      <w:r>
+        <w:rPr>
+          <w:rFonts w:ascii="Cambria" w:eastAsiaTheme="minorEastAsia" w:hAnsi="Cambria"/>
+          <w:b/>
+          <w:sz w:val="40"/>
+          <w:szCs w:val="40"/>
+          <w:u w:val="single"/>
+          <w:lang w:val="tr-TR"/>
+        </w:rPr>
+        <w:t>Interface Graphique:</w:t>
+      </w:r>
+    </w:p>
+    <w:p>
+      <w:pPr>
+        <w:pStyle w:val="Paragraphedeliste"/>
+        <w:numPr>
+          <w:ilvl w:val="0"/>
+          <w:numId w:val="2"/>
+        </w:numPr>
+        <w:rPr>
+          <w:rFonts w:ascii="Cambria" w:hAnsi="Cambria"/>
+          <w:sz w:val="28"/>
+          <w:szCs w:val="28"/>
+          <w:u w:val="single"/>
+        </w:rPr>
+      </w:pPr>
+      <w:r>
+        <w:rPr>
+          <w:rFonts w:ascii="Cambria" w:hAnsi="Cambria"/>
+          <w:sz w:val="28"/>
+          <w:szCs w:val="28"/>
+          <w:u w:val="single"/>
+        </w:rPr>
+        <w:t>Première fenêtre de connexion :</w:t>
+      </w:r>
+    </w:p>
+    <w:p>
+      <w:pPr>
+        <w:pStyle w:val="Paragraphedeliste"/>
+        <w:rPr>
+          <w:rFonts w:ascii="Cambria" w:hAnsi="Cambria"/>
+          <w:sz w:val="28"/>
+          <w:szCs w:val="28"/>
+          <w:u w:val="single"/>
+        </w:rPr>
+      </w:pPr>
+    </w:p>
+    <w:p>
+      <w:pPr>
+        <w:pStyle w:val="Paragraphedeliste"/>
+        <w:rPr>
+          <w:rFonts w:ascii="Cambria" w:hAnsi="Cambria"/>
+          <w:sz w:val="28"/>
+          <w:szCs w:val="28"/>
+        </w:rPr>
+      </w:pPr>
+      <w:r>
+        <w:rPr>
+          <w:rFonts w:ascii="Cambria" w:hAnsi="Cambria"/>
+          <w:color w:val="2F5496" w:themeColor="accent1" w:themeShade="BF"/>
+          <w:sz w:val="28"/>
+          <w:szCs w:val="28"/>
+        </w:rPr>
+        <w:t xml:space="preserve">La fenêtre de connexion </w:t>
+      </w:r>
+      <w:r>
+        <w:rPr>
+          <w:rFonts w:ascii="Cambria" w:hAnsi="Cambria"/>
+          <w:sz w:val="28"/>
+          <w:szCs w:val="28"/>
+        </w:rPr>
+        <w:t>est la première interface avec laquelle les utilisateurs interagissent.</w:t>
+      </w:r>
+    </w:p>
+    <w:p>
+      <w:pPr>
+        <w:pStyle w:val="Paragraphedeliste"/>
+        <w:rPr>
+          <w:rFonts w:ascii="Cambria" w:hAnsi="Cambria"/>
+          <w:sz w:val="28"/>
+          <w:szCs w:val="28"/>
+        </w:rPr>
+      </w:pPr>
+      <w:r>
+        <w:rPr>
+          <w:rFonts w:ascii="Cambria" w:hAnsi="Cambria"/>
+          <w:sz w:val="28"/>
+          <w:szCs w:val="28"/>
+        </w:rPr>
+        <w:t xml:space="preserve">Elle permet </w:t>
+      </w:r>
+      <w:r>
+        <w:rPr>
+          <w:rFonts w:ascii="Cambria" w:hAnsi="Cambria"/>
+          <w:color w:val="2F5496" w:themeColor="accent1" w:themeShade="BF"/>
+          <w:sz w:val="28"/>
+          <w:szCs w:val="28"/>
+        </w:rPr>
+        <w:t>d’authentifier l’utilisateur</w:t>
+      </w:r>
+      <w:r>
+        <w:rPr>
+          <w:rFonts w:ascii="Cambria" w:hAnsi="Cambria"/>
+          <w:sz w:val="28"/>
+          <w:szCs w:val="28"/>
+        </w:rPr>
+        <w:t>. Nous distinguerons deux types d’utilisateurs : l’administrateur (Gère les activités et les utilisateurs) et l’utilisateur.</w:t>
+      </w:r>
+    </w:p>
+    <w:p>
+      <w:pPr>
+        <w:pStyle w:val="Paragraphedeliste"/>
+        <w:rPr>
+          <w:rFonts w:ascii="Cambria" w:hAnsi="Cambria"/>
+          <w:sz w:val="28"/>
+          <w:szCs w:val="28"/>
+        </w:rPr>
+      </w:pPr>
+      <w:r>
+        <w:rPr>
+          <w:rFonts w:ascii="Cambria" w:hAnsi="Cambria"/>
+          <w:sz w:val="28"/>
+          <w:szCs w:val="28"/>
+        </w:rPr>
+        <w:t>On a configuré par défaut</w:t>
+      </w:r>
+      <w:r>
+        <w:rPr>
+          <w:rFonts w:ascii="Cambria" w:hAnsi="Cambria"/>
+          <w:sz w:val="28"/>
+          <w:szCs w:val="28"/>
+        </w:rPr>
+        <w:t xml:space="preserve"> un admin en lui donnant un nom d’utilisateur et un mot de passe que sont respectivement (admin et </w:t>
+      </w:r>
+    </w:p>
+    <w:p>
+      <w:pPr>
+        <w:pStyle w:val="Paragraphedeliste"/>
+        <w:rPr>
+          <w:rFonts w:ascii="Cambria" w:hAnsi="Cambria"/>
+          <w:sz w:val="28"/>
+          <w:szCs w:val="28"/>
+        </w:rPr>
+      </w:pPr>
+      <w:r>
+        <w:rPr>
+          <w:rFonts w:ascii="Cambria" w:hAnsi="Cambria"/>
+          <w:sz w:val="28"/>
+          <w:szCs w:val="28"/>
+        </w:rPr>
+        <w:t>Passer).</w:t>
+      </w:r>
+    </w:p>
+    <w:p>
+      <w:pPr>
+        <w:pStyle w:val="Paragraphedeliste"/>
+        <w:rPr>
+          <w:rFonts w:ascii="Cambria" w:hAnsi="Cambria"/>
+          <w:sz w:val="28"/>
+          <w:szCs w:val="28"/>
+        </w:rPr>
+      </w:pPr>
+    </w:p>
+    <w:p>
+      <w:pPr>
+        <w:pStyle w:val="Paragraphedeliste"/>
+        <w:rPr>
+          <w:sz w:val="28"/>
+          <w:szCs w:val="28"/>
+        </w:rPr>
+      </w:pPr>
+    </w:p>
+    <w:p>
+      <w:pPr>
+        <w:pStyle w:val="Paragraphedeliste"/>
+        <w:rPr>
+          <w:sz w:val="28"/>
+          <w:szCs w:val="28"/>
+        </w:rPr>
+      </w:pPr>
+      <w:r>
+        <w:rPr>
+          <w:noProof/>
+          <w:sz w:val="28"/>
+          <w:szCs w:val="28"/>
+        </w:rPr>
+        <w:drawing>
+          <wp:inline distT="0" distB="0" distL="0" distR="0" wp14:anchorId="2BF2AF35" wp14:editId="3611C294">
+            <wp:extent cx="5760720" cy="2741930"/>
+            <wp:effectExtent l="0" t="0" r="0" b="1270"/>
+            <wp:docPr id="627789249" name="Image 1"/>
+            <wp:cNvGraphicFramePr>
+              <a:graphicFrameLocks xmlns:a="http://schemas.openxmlformats.org/drawingml/2006/main" noChangeAspect="1"/>
+            </wp:cNvGraphicFramePr>
+            <a:graphic xmlns:a="http://schemas.openxmlformats.org/drawingml/2006/main">
+              <a:graphicData uri="http://schemas.openxmlformats.org/drawingml/2006/picture">
+                <pic:pic xmlns:pic="http://schemas.openxmlformats.org/drawingml/2006/picture">
+                  <pic:nvPicPr>
+                    <pic:cNvPr id="627789249" name=""/>
+                    <pic:cNvPicPr/>
+                  </pic:nvPicPr>
+                  <pic:blipFill>
+                    <a:blip r:embed="rId7"/>
+                    <a:stretch>
+                      <a:fillRect/>
+                    </a:stretch>
+                  </pic:blipFill>
+                  <pic:spPr>
+                    <a:xfrm>
+                      <a:off x="0" y="0"/>
+                      <a:ext cx="5760720" cy="2741930"/>
+                    </a:xfrm>
+                    <a:prstGeom prst="rect">
+                      <a:avLst/>
+                    </a:prstGeom>
+                  </pic:spPr>
+                </pic:pic>
+              </a:graphicData>
+            </a:graphic>
+          </wp:inline>
+        </w:drawing>
+      </w:r>
+    </w:p>
+    <w:p>
+      <w:pPr>
+        <w:pStyle w:val="Paragraphedeliste"/>
+        <w:rPr>
+          <w:sz w:val="28"/>
+          <w:szCs w:val="28"/>
+        </w:rPr>
+      </w:pPr>
+    </w:p>
+    <w:p>
+      <w:pPr>
+        <w:ind w:left="360"/>
+        <w:rPr>
+          <w:rFonts w:ascii="Cambria" w:hAnsi="Cambria"/>
+          <w:sz w:val="28"/>
+          <w:szCs w:val="28"/>
+          <w:u w:val="single"/>
+        </w:rPr>
+      </w:pPr>
+    </w:p>
+    <w:p>
+      <w:pPr>
+        <w:ind w:left="360"/>
+        <w:rPr>
+          <w:rFonts w:ascii="Cambria" w:hAnsi="Cambria"/>
+          <w:sz w:val="28"/>
+          <w:szCs w:val="28"/>
+          <w:u w:val="single"/>
+        </w:rPr>
+      </w:pPr>
+    </w:p>
+    <w:p>
+      <w:pPr>
+        <w:ind w:left="360"/>
+        <w:rPr>
+          <w:rFonts w:ascii="Cambria" w:hAnsi="Cambria"/>
+          <w:sz w:val="28"/>
+          <w:szCs w:val="28"/>
+          <w:u w:val="single"/>
+        </w:rPr>
+      </w:pPr>
+    </w:p>
+    <w:p>
+      <w:pPr>
+        <w:ind w:left="360"/>
+        <w:rPr>
+          <w:rFonts w:ascii="Cambria" w:hAnsi="Cambria"/>
+          <w:sz w:val="28"/>
+          <w:szCs w:val="28"/>
+          <w:u w:val="single"/>
+        </w:rPr>
+      </w:pPr>
+    </w:p>
+    <w:p>
+      <w:pPr>
+        <w:ind w:left="360"/>
+        <w:rPr>
+          <w:rFonts w:ascii="Cambria" w:hAnsi="Cambria"/>
+          <w:sz w:val="28"/>
+          <w:szCs w:val="28"/>
+          <w:u w:val="single"/>
+        </w:rPr>
+      </w:pPr>
+    </w:p>
+    <w:p>
+      <w:pPr>
+        <w:pStyle w:val="Paragraphedeliste"/>
+        <w:numPr>
+          <w:ilvl w:val="0"/>
+          <w:numId w:val="2"/>
+        </w:numPr>
+        <w:rPr>
+          <w:rFonts w:ascii="Cambria" w:hAnsi="Cambria"/>
+          <w:sz w:val="28"/>
+          <w:szCs w:val="28"/>
+          <w:u w:val="single"/>
+        </w:rPr>
+      </w:pPr>
+      <w:r>
+        <w:rPr>
+          <w:rFonts w:ascii="Cambria" w:hAnsi="Cambria"/>
+          <w:sz w:val="28"/>
+          <w:szCs w:val="28"/>
+          <w:u w:val="single"/>
+        </w:rPr>
+        <w:lastRenderedPageBreak/>
+        <w:t>Deuxième fenêtre d’accueil :</w:t>
+      </w:r>
+    </w:p>
+    <w:p>
+      <w:pPr>
+        <w:rPr>
+          <w:rFonts w:ascii="Cambria" w:hAnsi="Cambria"/>
+          <w:sz w:val="28"/>
+          <w:szCs w:val="28"/>
+          <w:u w:val="single"/>
+        </w:rPr>
+      </w:pPr>
+    </w:p>
+    <w:p>
+      <w:pPr>
+        <w:pStyle w:val="Paragraphedeliste"/>
+        <w:rPr>
+          <w:rFonts w:ascii="Cambria" w:hAnsi="Cambria"/>
+          <w:sz w:val="28"/>
+          <w:szCs w:val="28"/>
+          <w:u w:val="single"/>
+        </w:rPr>
+      </w:pPr>
+    </w:p>
+    <w:p>
+      <w:pPr>
+        <w:pStyle w:val="Paragraphedeliste"/>
+        <w:rPr>
+          <w:rFonts w:ascii="Cambria" w:hAnsi="Cambria"/>
+          <w:sz w:val="28"/>
+          <w:szCs w:val="28"/>
+          <w:u w:val="single"/>
+        </w:rPr>
+      </w:pPr>
+      <w:r>
+        <w:rPr>
+          <w:rFonts w:ascii="Cambria" w:hAnsi="Cambria"/>
+          <w:noProof/>
+          <w:sz w:val="28"/>
+          <w:szCs w:val="28"/>
+          <w:u w:val="single"/>
+        </w:rPr>
+        <w:drawing>
+          <wp:inline distT="0" distB="0" distL="0" distR="0" wp14:anchorId="4E1C4DE3" wp14:editId="743E2F14">
+            <wp:extent cx="5760720" cy="2872740"/>
+            <wp:effectExtent l="0" t="0" r="0" b="3810"/>
+            <wp:docPr id="1612538177" name="Image 1"/>
+            <wp:cNvGraphicFramePr>
+              <a:graphicFrameLocks xmlns:a="http://schemas.openxmlformats.org/drawingml/2006/main" noChangeAspect="1"/>
+            </wp:cNvGraphicFramePr>
+            <a:graphic xmlns:a="http://schemas.openxmlformats.org/drawingml/2006/main">
+              <a:graphicData uri="http://schemas.openxmlformats.org/drawingml/2006/picture">
+                <pic:pic xmlns:pic="http://schemas.openxmlformats.org/drawingml/2006/picture">
+                  <pic:nvPicPr>
+                    <pic:cNvPr id="1612538177" name=""/>
+                    <pic:cNvPicPr/>
+                  </pic:nvPicPr>
+                  <pic:blipFill>
+                    <a:blip r:embed="rId8"/>
+                    <a:stretch>
+                      <a:fillRect/>
+                    </a:stretch>
+                  </pic:blipFill>
+                  <pic:spPr>
+                    <a:xfrm>
+                      <a:off x="0" y="0"/>
+                      <a:ext cx="5760720" cy="2872740"/>
+                    </a:xfrm>
+                    <a:prstGeom prst="rect">
+                      <a:avLst/>
+                    </a:prstGeom>
+                  </pic:spPr>
+                </pic:pic>
+              </a:graphicData>
+            </a:graphic>
+          </wp:inline>
+        </w:drawing>
+      </w:r>
+    </w:p>
+    <w:p>
+      <w:pPr>
+        <w:rPr>
+          <w:rFonts w:ascii="Cambria" w:hAnsi="Cambria"/>
+          <w:sz w:val="28"/>
+          <w:szCs w:val="28"/>
+        </w:rPr>
+      </w:pPr>
+      <w:r>
+        <w:rPr>
+          <w:rFonts w:ascii="Cambria" w:hAnsi="Cambria"/>
+          <w:sz w:val="28"/>
+          <w:szCs w:val="28"/>
+        </w:rPr>
+        <w:t>C’est la deuxième interface avec laquelle l’admin va interagir après s’être connecté. Elle permet de rendre le système interactif et dynamique.</w:t>
+      </w:r>
+    </w:p>
+    <w:p>
+      <w:pPr>
+        <w:rPr>
+          <w:rFonts w:ascii="Cambria" w:hAnsi="Cambria"/>
+          <w:sz w:val="28"/>
+          <w:szCs w:val="28"/>
+        </w:rPr>
+      </w:pPr>
+    </w:p>
+    <w:p>
+      <w:pPr>
+        <w:pStyle w:val="Paragraphedeliste"/>
+        <w:numPr>
+          <w:ilvl w:val="0"/>
+          <w:numId w:val="2"/>
+        </w:numPr>
+        <w:rPr>
+          <w:rFonts w:ascii="Cambria" w:hAnsi="Cambria"/>
+          <w:sz w:val="28"/>
+          <w:szCs w:val="28"/>
+        </w:rPr>
+      </w:pPr>
+      <w:r>
+        <w:rPr>
+          <w:rFonts w:ascii="Cambria" w:hAnsi="Cambria"/>
+          <w:sz w:val="28"/>
+          <w:szCs w:val="28"/>
+          <w:u w:val="single"/>
+        </w:rPr>
+        <w:t>Première fenêtre de connexion :</w:t>
+      </w:r>
+    </w:p>
+    <w:p>
+      <w:pPr>
+        <w:pStyle w:val="Paragraphedeliste"/>
         <w:rPr>
           <w:sz w:val="28"/>
           <w:szCs w:val="28"/>
@@ -857,6 +2097,218 @@
     </w:sectPr>
   </w:body>
 </w:document>
+</file>
+
+<file path=word/numbering.xml><?xml version="1.0" encoding="utf-8"?>
+<w:numbering xmlns:wpc="http://schemas.microsoft.com/office/word/2010/wordprocessingCanvas" xmlns:cx="http://schemas.microsoft.com/office/drawing/2014/chartex" xmlns:cx1="http://schemas.microsoft.com/office/drawing/2015/9/8/chartex" xmlns:cx2="http://schemas.microsoft.com/office/drawing/2015/10/21/chartex" xmlns:cx3="http://schemas.microsoft.com/office/drawing/2016/5/9/chartex" xmlns:cx4="http://schemas.microsoft.com/office/drawing/2016/5/10/chartex" xmlns:cx5="http://schemas.microsoft.com/office/drawing/2016/5/11/chartex" xmlns:cx6="http://schemas.microsoft.com/office/drawing/2016/5/12/chartex" xmlns:cx7="http://schemas.microsoft.com/office/drawing/2016/5/13/chartex" xmlns:cx8="http://schemas.microsoft.com/office/drawing/2016/5/14/chartex" xmlns:mc="http://schemas.openxmlformats.org/markup-compatibility/2006" xmlns:aink="http://schemas.microsoft.com/office/drawing/2016/ink" xmlns:am3d="http://schemas.microsoft.com/office/drawing/2017/model3d" xmlns:o="urn:schemas-microsoft-com:office:office" xmlns:oel="http://schemas.microsoft.com/office/2019/extlst" xmlns:r="http://schemas.openxmlformats.org/officeDocument/2006/relationships" xmlns:m="http://schemas.openxmlformats.org/officeDocument/2006/math" xmlns:v="urn:schemas-microsoft-com:vml" xmlns:wp14="http://schemas.microsoft.com/office/word/2010/wordprocessingDrawing" xmlns:wp="http://schemas.openxmlformats.org/drawingml/2006/wordprocessingDrawing" xmlns:w10="urn:schemas-microsoft-com:office:word" xmlns:w="http://schemas.openxmlformats.org/wordprocessingml/2006/main" xmlns:w14="http://schemas.microsoft.com/office/word/2010/wordml" xmlns:w15="http://schemas.microsoft.com/office/word/2012/wordml" xmlns:w16cex="http://schemas.microsoft.com/office/word/2018/wordml/cex" xmlns:w16cid="http://schemas.microsoft.com/office/word/2016/wordml/cid" xmlns:w16="http://schemas.microsoft.com/office/word/2018/wordml" xmlns:w16du="http://schemas.microsoft.com/office/word/2023/wordml/word16du" xmlns:w16sdtdh="http://schemas.microsoft.com/office/word/2020/wordml/sdtdatahash" xmlns:w16se="http://schemas.microsoft.com/office/word/2015/wordml/symex" xmlns:wpg="http://schemas.microsoft.com/office/word/2010/wordprocessingGroup" xmlns:wpi="http://schemas.microsoft.com/office/word/2010/wordprocessingInk" xmlns:wne="http://schemas.microsoft.com/office/word/2006/wordml" xmlns:wps="http://schemas.microsoft.com/office/word/2010/wordprocessingShape" mc:Ignorable="w14 w15 w16se w16cid w16 w16cex w16sdtdh w16du wp14">
+  <w:abstractNum w:abstractNumId="0" w15:restartNumberingAfterBreak="0">
+    <w:nsid w:val="2CE46DF8"/>
+    <w:multiLevelType w:val="hybridMultilevel"/>
+    <w:tmpl w:val="4AA27650"/>
+    <w:lvl w:ilvl="0" w:tplc="811CA85C">
+      <w:numFmt w:val="bullet"/>
+      <w:lvlText w:val="-"/>
+      <w:lvlJc w:val="left"/>
+      <w:pPr>
+        <w:ind w:left="720" w:hanging="360"/>
+      </w:pPr>
+      <w:rPr>
+        <w:rFonts w:ascii="Cambria" w:eastAsiaTheme="minorEastAsia" w:hAnsi="Cambria" w:cstheme="minorBidi" w:hint="default"/>
+      </w:rPr>
+    </w:lvl>
+    <w:lvl w:ilvl="1" w:tplc="040C0003" w:tentative="1">
+      <w:start w:val="1"/>
+      <w:numFmt w:val="bullet"/>
+      <w:lvlText w:val="o"/>
+      <w:lvlJc w:val="left"/>
+      <w:pPr>
+        <w:ind w:left="1440" w:hanging="360"/>
+      </w:pPr>
+      <w:rPr>
+        <w:rFonts w:ascii="Courier New" w:hAnsi="Courier New" w:cs="Courier New" w:hint="default"/>
+      </w:rPr>
+    </w:lvl>
+    <w:lvl w:ilvl="2" w:tplc="040C0005" w:tentative="1">
+      <w:start w:val="1"/>
+      <w:numFmt w:val="bullet"/>
+      <w:lvlText w:val=""/>
+      <w:lvlJc w:val="left"/>
+      <w:pPr>
+        <w:ind w:left="2160" w:hanging="360"/>
+      </w:pPr>
+      <w:rPr>
+        <w:rFonts w:ascii="Wingdings" w:hAnsi="Wingdings" w:hint="default"/>
+      </w:rPr>
+    </w:lvl>
+    <w:lvl w:ilvl="3" w:tplc="040C0001" w:tentative="1">
+      <w:start w:val="1"/>
+      <w:numFmt w:val="bullet"/>
+      <w:lvlText w:val=""/>
+      <w:lvlJc w:val="left"/>
+      <w:pPr>
+        <w:ind w:left="2880" w:hanging="360"/>
+      </w:pPr>
+      <w:rPr>
+        <w:rFonts w:ascii="Symbol" w:hAnsi="Symbol" w:hint="default"/>
+      </w:rPr>
+    </w:lvl>
+    <w:lvl w:ilvl="4" w:tplc="040C0003" w:tentative="1">
+      <w:start w:val="1"/>
+      <w:numFmt w:val="bullet"/>
+      <w:lvlText w:val="o"/>
+      <w:lvlJc w:val="left"/>
+      <w:pPr>
+        <w:ind w:left="3600" w:hanging="360"/>
+      </w:pPr>
+      <w:rPr>
+        <w:rFonts w:ascii="Courier New" w:hAnsi="Courier New" w:cs="Courier New" w:hint="default"/>
+      </w:rPr>
+    </w:lvl>
+    <w:lvl w:ilvl="5" w:tplc="040C0005" w:tentative="1">
+      <w:start w:val="1"/>
+      <w:numFmt w:val="bullet"/>
+      <w:lvlText w:val=""/>
+      <w:lvlJc w:val="left"/>
+      <w:pPr>
+        <w:ind w:left="4320" w:hanging="360"/>
+      </w:pPr>
+      <w:rPr>
+        <w:rFonts w:ascii="Wingdings" w:hAnsi="Wingdings" w:hint="default"/>
+      </w:rPr>
+    </w:lvl>
+    <w:lvl w:ilvl="6" w:tplc="040C0001" w:tentative="1">
+      <w:start w:val="1"/>
+      <w:numFmt w:val="bullet"/>
+      <w:lvlText w:val=""/>
+      <w:lvlJc w:val="left"/>
+      <w:pPr>
+        <w:ind w:left="5040" w:hanging="360"/>
+      </w:pPr>
+      <w:rPr>
+        <w:rFonts w:ascii="Symbol" w:hAnsi="Symbol" w:hint="default"/>
+      </w:rPr>
+    </w:lvl>
+    <w:lvl w:ilvl="7" w:tplc="040C0003" w:tentative="1">
+      <w:start w:val="1"/>
+      <w:numFmt w:val="bullet"/>
+      <w:lvlText w:val="o"/>
+      <w:lvlJc w:val="left"/>
+      <w:pPr>
+        <w:ind w:left="5760" w:hanging="360"/>
+      </w:pPr>
+      <w:rPr>
+        <w:rFonts w:ascii="Courier New" w:hAnsi="Courier New" w:cs="Courier New" w:hint="default"/>
+      </w:rPr>
+    </w:lvl>
+    <w:lvl w:ilvl="8" w:tplc="040C0005" w:tentative="1">
+      <w:start w:val="1"/>
+      <w:numFmt w:val="bullet"/>
+      <w:lvlText w:val=""/>
+      <w:lvlJc w:val="left"/>
+      <w:pPr>
+        <w:ind w:left="6480" w:hanging="360"/>
+      </w:pPr>
+      <w:rPr>
+        <w:rFonts w:ascii="Wingdings" w:hAnsi="Wingdings" w:hint="default"/>
+      </w:rPr>
+    </w:lvl>
+  </w:abstractNum>
+  <w:abstractNum w:abstractNumId="1" w15:restartNumberingAfterBreak="0">
+    <w:nsid w:val="6CC33CD8"/>
+    <w:multiLevelType w:val="hybridMultilevel"/>
+    <w:tmpl w:val="35D456B2"/>
+    <w:lvl w:ilvl="0" w:tplc="A0989498">
+      <w:start w:val="1"/>
+      <w:numFmt w:val="upperLetter"/>
+      <w:lvlText w:val="%1-"/>
+      <w:lvlJc w:val="left"/>
+      <w:pPr>
+        <w:ind w:left="720" w:hanging="360"/>
+      </w:pPr>
+      <w:rPr>
+        <w:rFonts w:hint="default"/>
+      </w:rPr>
+    </w:lvl>
+    <w:lvl w:ilvl="1" w:tplc="040C0019">
+      <w:start w:val="1"/>
+      <w:numFmt w:val="lowerLetter"/>
+      <w:lvlText w:val="%2."/>
+      <w:lvlJc w:val="left"/>
+      <w:pPr>
+        <w:ind w:left="1440" w:hanging="360"/>
+      </w:pPr>
+    </w:lvl>
+    <w:lvl w:ilvl="2" w:tplc="040C001B" w:tentative="1">
+      <w:start w:val="1"/>
+      <w:numFmt w:val="lowerRoman"/>
+      <w:lvlText w:val="%3."/>
+      <w:lvlJc w:val="right"/>
+      <w:pPr>
+        <w:ind w:left="2160" w:hanging="180"/>
+      </w:pPr>
+    </w:lvl>
+    <w:lvl w:ilvl="3" w:tplc="040C000F" w:tentative="1">
+      <w:start w:val="1"/>
+      <w:numFmt w:val="decimal"/>
+      <w:lvlText w:val="%4."/>
+      <w:lvlJc w:val="left"/>
+      <w:pPr>
+        <w:ind w:left="2880" w:hanging="360"/>
+      </w:pPr>
+    </w:lvl>
+    <w:lvl w:ilvl="4" w:tplc="040C0019" w:tentative="1">
+      <w:start w:val="1"/>
+      <w:numFmt w:val="lowerLetter"/>
+      <w:lvlText w:val="%5."/>
+      <w:lvlJc w:val="left"/>
+      <w:pPr>
+        <w:ind w:left="3600" w:hanging="360"/>
+      </w:pPr>
+    </w:lvl>
+    <w:lvl w:ilvl="5" w:tplc="040C001B" w:tentative="1">
+      <w:start w:val="1"/>
+      <w:numFmt w:val="lowerRoman"/>
+      <w:lvlText w:val="%6."/>
+      <w:lvlJc w:val="right"/>
+      <w:pPr>
+        <w:ind w:left="4320" w:hanging="180"/>
+      </w:pPr>
+    </w:lvl>
+    <w:lvl w:ilvl="6" w:tplc="040C000F" w:tentative="1">
+      <w:start w:val="1"/>
+      <w:numFmt w:val="decimal"/>
+      <w:lvlText w:val="%7."/>
+      <w:lvlJc w:val="left"/>
+      <w:pPr>
+        <w:ind w:left="5040" w:hanging="360"/>
+      </w:pPr>
+    </w:lvl>
+    <w:lvl w:ilvl="7" w:tplc="040C0019" w:tentative="1">
+      <w:start w:val="1"/>
+      <w:numFmt w:val="lowerLetter"/>
+      <w:lvlText w:val="%8."/>
+      <w:lvlJc w:val="left"/>
+      <w:pPr>
+        <w:ind w:left="5760" w:hanging="360"/>
+      </w:pPr>
+    </w:lvl>
+    <w:lvl w:ilvl="8" w:tplc="040C001B" w:tentative="1">
+      <w:start w:val="1"/>
+      <w:numFmt w:val="lowerRoman"/>
+      <w:lvlText w:val="%9."/>
+      <w:lvlJc w:val="right"/>
+      <w:pPr>
+        <w:ind w:left="6480" w:hanging="180"/>
+      </w:pPr>
+    </w:lvl>
+  </w:abstractNum>
+  <w:num w:numId="1" w16cid:durableId="200633122">
+    <w:abstractNumId w:val="0"/>
+  </w:num>
+  <w:num w:numId="2" w16cid:durableId="2146124045">
+    <w:abstractNumId w:val="1"/>
+  </w:num>
+</w:numbering>
 </file>
 
 <file path=word/styles.xml><?xml version="1.0" encoding="utf-8"?>
@@ -1259,7 +2711,7 @@
   <w:style w:type="paragraph" w:default="1" w:styleId="Normal">
     <w:name w:val="Normal"/>
     <w:qFormat/>
-    <w:rsid w:val="00FD40F5"/>
+    <w:rsid w:val="005130FB"/>
   </w:style>
   <w:style w:type="paragraph" w:styleId="Titre1">
     <w:name w:val="heading 1"/>
@@ -1285,6 +2737,7 @@
   <w:style w:type="character" w:default="1" w:styleId="Policepardfaut">
     <w:name w:val="Default Paragraph Font"/>
     <w:uiPriority w:val="1"/>
+    <w:semiHidden/>
     <w:unhideWhenUsed/>
   </w:style>
   <w:style w:type="table" w:default="1" w:styleId="TableauNormal">
@@ -1392,6 +2845,40 @@
       <w:kern w:val="0"/>
       <w:lang w:eastAsia="fr-FR"/>
       <w14:ligatures w14:val="none"/>
+    </w:rPr>
+  </w:style>
+  <w:style w:type="paragraph" w:styleId="Paragraphedeliste">
+    <w:name w:val="List Paragraph"/>
+    <w:basedOn w:val="Normal"/>
+    <w:uiPriority w:val="34"/>
+    <w:qFormat/>
+    <w:rsid w:val="005130FB"/>
+    <w:pPr>
+      <w:ind w:left="720"/>
+      <w:contextualSpacing/>
+    </w:pPr>
+  </w:style>
+  <w:style w:type="character" w:styleId="Lienhypertexte">
+    <w:name w:val="Hyperlink"/>
+    <w:basedOn w:val="Policepardfaut"/>
+    <w:uiPriority w:val="99"/>
+    <w:unhideWhenUsed/>
+    <w:rsid w:val="005130FB"/>
+    <w:rPr>
+      <w:color w:val="0563C1" w:themeColor="hyperlink"/>
+      <w:u w:val="single"/>
+    </w:rPr>
+  </w:style>
+  <w:style w:type="character" w:styleId="Mentionnonrsolue">
+    <w:name w:val="Unresolved Mention"/>
+    <w:basedOn w:val="Policepardfaut"/>
+    <w:uiPriority w:val="99"/>
+    <w:semiHidden/>
+    <w:unhideWhenUsed/>
+    <w:rsid w:val="005130FB"/>
+    <w:rPr>
+      <w:color w:val="605E5C"/>
+      <w:shd w:val="clear" w:color="auto" w:fill="E1DFDD"/>
     </w:rPr>
   </w:style>
 </w:styles>

</xml_diff>